<commit_message>
Submission Module 9-PJBeck84(Patrick Beck)
</commit_message>
<xml_diff>
--- a/Module 9/PS101-M09.docx
+++ b/Module 9/PS101-M09.docx
@@ -1,6 +1,6 @@
 
 <file path=word/document.xml><?xml version="1.0" encoding="utf-8"?>
-<w:document xmlns:wpc="http://schemas.microsoft.com/office/word/2010/wordprocessingCanvas" xmlns:mc="http://schemas.openxmlformats.org/markup-compatibility/2006" xmlns:o="urn:schemas-microsoft-com:office:office" xmlns:r="http://schemas.openxmlformats.org/officeDocument/2006/relationships" xmlns:m="http://schemas.openxmlformats.org/officeDocument/2006/math" xmlns:v="urn:schemas-microsoft-com:vml" xmlns:wp14="http://schemas.microsoft.com/office/word/2010/wordprocessingDrawing" xmlns:wp="http://schemas.openxmlformats.org/drawingml/2006/wordprocessingDrawing" xmlns:w10="urn:schemas-microsoft-com:office:word" xmlns:w="http://schemas.openxmlformats.org/wordprocessingml/2006/main" xmlns:w14="http://schemas.microsoft.com/office/word/2010/wordml" xmlns:w15="http://schemas.microsoft.com/office/word/2012/wordml" xmlns:wpg="http://schemas.microsoft.com/office/word/2010/wordprocessingGroup" xmlns:wpi="http://schemas.microsoft.com/office/word/2010/wordprocessingInk" xmlns:wne="http://schemas.microsoft.com/office/word/2006/wordml" xmlns:wps="http://schemas.microsoft.com/office/word/2010/wordprocessingShape" mc:Ignorable="w14 w15 wp14">
+<w:document xmlns:wpc="http://schemas.microsoft.com/office/word/2010/wordprocessingCanvas" xmlns:cx="http://schemas.microsoft.com/office/drawing/2014/chartex" xmlns:cx1="http://schemas.microsoft.com/office/drawing/2015/9/8/chartex" xmlns:cx2="http://schemas.microsoft.com/office/drawing/2015/10/21/chartex" xmlns:cx3="http://schemas.microsoft.com/office/drawing/2016/5/9/chartex" xmlns:cx4="http://schemas.microsoft.com/office/drawing/2016/5/10/chartex" xmlns:cx5="http://schemas.microsoft.com/office/drawing/2016/5/11/chartex" xmlns:cx6="http://schemas.microsoft.com/office/drawing/2016/5/12/chartex" xmlns:cx7="http://schemas.microsoft.com/office/drawing/2016/5/13/chartex" xmlns:cx8="http://schemas.microsoft.com/office/drawing/2016/5/14/chartex" xmlns:mc="http://schemas.openxmlformats.org/markup-compatibility/2006" xmlns:aink="http://schemas.microsoft.com/office/drawing/2016/ink" xmlns:am3d="http://schemas.microsoft.com/office/drawing/2017/model3d" xmlns:o="urn:schemas-microsoft-com:office:office" xmlns:r="http://schemas.openxmlformats.org/officeDocument/2006/relationships" xmlns:m="http://schemas.openxmlformats.org/officeDocument/2006/math" xmlns:v="urn:schemas-microsoft-com:vml" xmlns:wp14="http://schemas.microsoft.com/office/word/2010/wordprocessingDrawing" xmlns:wp="http://schemas.openxmlformats.org/drawingml/2006/wordprocessingDrawing" xmlns:w10="urn:schemas-microsoft-com:office:word" xmlns:w="http://schemas.openxmlformats.org/wordprocessingml/2006/main" xmlns:w14="http://schemas.microsoft.com/office/word/2010/wordml" xmlns:w15="http://schemas.microsoft.com/office/word/2012/wordml" xmlns:w16cex="http://schemas.microsoft.com/office/word/2018/wordml/cex" xmlns:w16cid="http://schemas.microsoft.com/office/word/2016/wordml/cid" xmlns:w16="http://schemas.microsoft.com/office/word/2018/wordml" xmlns:w16se="http://schemas.microsoft.com/office/word/2015/wordml/symex" xmlns:wpg="http://schemas.microsoft.com/office/word/2010/wordprocessingGroup" xmlns:wpi="http://schemas.microsoft.com/office/word/2010/wordprocessingInk" xmlns:wne="http://schemas.microsoft.com/office/word/2006/wordml" xmlns:wps="http://schemas.microsoft.com/office/word/2010/wordprocessingShape" mc:Ignorable="w14 w15 w16se w16cid w16 w16cex wp14">
   <w:background w:color="FFFFFF"/>
   <w:body>
     <w:p>
@@ -39,8 +39,6 @@
         </w:rPr>
         <w:t>9</w:t>
       </w:r>
-      <w:bookmarkStart w:id="0" w:name="_GoBack"/>
-      <w:bookmarkEnd w:id="0"/>
       <w:r>
         <w:rPr>
           <w:b/>
@@ -230,7 +228,7 @@
     </w:p>
     <w:p>
       <w:pPr>
-        <w:pStyle w:val="a5"/>
+        <w:pStyle w:val="ListParagraph"/>
         <w:numPr>
           <w:ilvl w:val="0"/>
           <w:numId w:val="1"/>
@@ -242,7 +240,7 @@
     </w:p>
     <w:p>
       <w:pPr>
-        <w:pStyle w:val="a5"/>
+        <w:pStyle w:val="ListParagraph"/>
         <w:ind w:left="360"/>
         <w:rPr>
           <w:b/>
@@ -266,7 +264,7 @@
     </w:p>
     <w:p>
       <w:pPr>
-        <w:pStyle w:val="a5"/>
+        <w:pStyle w:val="ListParagraph"/>
         <w:numPr>
           <w:ilvl w:val="0"/>
           <w:numId w:val="1"/>
@@ -284,7 +282,7 @@
     </w:p>
     <w:p>
       <w:pPr>
-        <w:pStyle w:val="a5"/>
+        <w:pStyle w:val="ListParagraph"/>
         <w:numPr>
           <w:ilvl w:val="1"/>
           <w:numId w:val="1"/>
@@ -296,7 +294,7 @@
       <w:hyperlink r:id="rId9" w:history="1">
         <w:r>
           <w:rPr>
-            <w:rStyle w:val="aa"/>
+            <w:rStyle w:val="Hyperlink"/>
           </w:rPr>
           <w:t>https://docs.microsoft.com/en-us/powershell/module/microsoft.powershell.core/about/about_functions?view=powershell-6</w:t>
         </w:r>
@@ -326,7 +324,7 @@
     </w:p>
     <w:p>
       <w:pPr>
-        <w:pStyle w:val="a5"/>
+        <w:pStyle w:val="ListParagraph"/>
         <w:numPr>
           <w:ilvl w:val="0"/>
           <w:numId w:val="2"/>
@@ -383,7 +381,7 @@
     </w:p>
     <w:p>
       <w:pPr>
-        <w:pStyle w:val="a5"/>
+        <w:pStyle w:val="ListParagraph"/>
         <w:numPr>
           <w:ilvl w:val="0"/>
           <w:numId w:val="7"/>
@@ -401,7 +399,7 @@
     </w:p>
     <w:p>
       <w:pPr>
-        <w:pStyle w:val="a5"/>
+        <w:pStyle w:val="ListParagraph"/>
         <w:numPr>
           <w:ilvl w:val="0"/>
           <w:numId w:val="7"/>
@@ -427,7 +425,6 @@
         </w:rPr>
       </w:pPr>
       <w:proofErr w:type="spellStart"/>
-      <w:proofErr w:type="gramStart"/>
       <w:r>
         <w:rPr>
           <w:rFonts w:ascii="Courier New" w:hAnsi="Courier New" w:cs="Courier New"/>
@@ -437,7 +434,6 @@
         <w:t>mkdir</w:t>
       </w:r>
       <w:proofErr w:type="spellEnd"/>
-      <w:proofErr w:type="gramEnd"/>
       <w:r>
         <w:rPr>
           <w:rFonts w:ascii="Courier New" w:hAnsi="Courier New" w:cs="Courier New"/>
@@ -456,23 +452,13 @@
           <w:lang w:eastAsia="ko-KR"/>
         </w:rPr>
       </w:pPr>
-      <w:proofErr w:type="gramStart"/>
       <w:r>
         <w:rPr>
           <w:rFonts w:ascii="Courier New" w:hAnsi="Courier New" w:cs="Courier New"/>
           <w:b/>
           <w:lang w:eastAsia="ko-KR"/>
         </w:rPr>
-        <w:t>cd</w:t>
-      </w:r>
-      <w:proofErr w:type="gramEnd"/>
-      <w:r>
-        <w:rPr>
-          <w:rFonts w:ascii="Courier New" w:hAnsi="Courier New" w:cs="Courier New"/>
-          <w:b/>
-          <w:lang w:eastAsia="ko-KR"/>
-        </w:rPr>
-        <w:t xml:space="preserve"> isec505\module8</w:t>
+        <w:t>cd isec505\module8</w:t>
       </w:r>
     </w:p>
     <w:p>
@@ -491,15 +477,15 @@
     </w:p>
     <w:p>
       <w:pPr>
-        <w:pStyle w:val="a5"/>
-        <w:rPr>
-          <w:lang w:eastAsia="ko-KR"/>
-        </w:rPr>
-      </w:pPr>
-    </w:p>
-    <w:p>
-      <w:pPr>
-        <w:pStyle w:val="a5"/>
+        <w:pStyle w:val="ListParagraph"/>
+        <w:rPr>
+          <w:lang w:eastAsia="ko-KR"/>
+        </w:rPr>
+      </w:pPr>
+    </w:p>
+    <w:p>
+      <w:pPr>
+        <w:pStyle w:val="ListParagraph"/>
         <w:numPr>
           <w:ilvl w:val="0"/>
           <w:numId w:val="7"/>
@@ -524,23 +510,13 @@
           <w:lang w:eastAsia="ko-KR"/>
         </w:rPr>
       </w:pPr>
-      <w:proofErr w:type="gramStart"/>
       <w:r>
         <w:rPr>
           <w:rFonts w:ascii="Courier New" w:hAnsi="Courier New" w:cs="Courier New"/>
           <w:b/>
           <w:lang w:eastAsia="ko-KR"/>
         </w:rPr>
-        <w:t>code</w:t>
-      </w:r>
-      <w:proofErr w:type="gramEnd"/>
-      <w:r>
-        <w:rPr>
-          <w:rFonts w:ascii="Courier New" w:hAnsi="Courier New" w:cs="Courier New"/>
-          <w:b/>
-          <w:lang w:eastAsia="ko-KR"/>
-        </w:rPr>
-        <w:t xml:space="preserve"> add-numbers</w:t>
+        <w:t>code add-numbers</w:t>
       </w:r>
       <w:r>
         <w:rPr>
@@ -679,7 +655,7 @@
     </w:p>
     <w:p>
       <w:pPr>
-        <w:pStyle w:val="a5"/>
+        <w:pStyle w:val="ListParagraph"/>
         <w:numPr>
           <w:ilvl w:val="0"/>
           <w:numId w:val="7"/>
@@ -692,21 +668,7 @@
         <w:rPr>
           <w:lang w:eastAsia="ko-KR"/>
         </w:rPr>
-        <w:t xml:space="preserve">We have learned various cmdlets for individual actions. What if you have a set of cmdlets that have been used multiple </w:t>
-      </w:r>
-      <w:proofErr w:type="gramStart"/>
-      <w:r>
-        <w:rPr>
-          <w:lang w:eastAsia="ko-KR"/>
-        </w:rPr>
-        <w:t>times.</w:t>
-      </w:r>
-      <w:proofErr w:type="gramEnd"/>
-      <w:r>
-        <w:rPr>
-          <w:lang w:eastAsia="ko-KR"/>
-        </w:rPr>
-        <w:t xml:space="preserve"> Wouldn’t be handy if we can create a way that you don’t need to copy and paste or type all the time? Functions are very useful to save copying and pasting the same code over and over again. Define once and use it everywhere you need. </w:t>
+        <w:t xml:space="preserve">We have learned various cmdlets for individual actions. What if you have a set of cmdlets that have been used multiple times. Wouldn’t be handy if we can create a way that you don’t need to copy and paste or type all the time? Functions are very useful to save copying and pasting the same code over and over again. Define once and use it everywhere you need. </w:t>
       </w:r>
       <w:r>
         <w:rPr>
@@ -718,7 +680,7 @@
     </w:p>
     <w:p>
       <w:pPr>
-        <w:pStyle w:val="a5"/>
+        <w:pStyle w:val="ListParagraph"/>
         <w:numPr>
           <w:ilvl w:val="0"/>
           <w:numId w:val="7"/>
@@ -736,7 +698,7 @@
     </w:p>
     <w:p>
       <w:pPr>
-        <w:pStyle w:val="a5"/>
+        <w:pStyle w:val="ListParagraph"/>
         <w:ind w:left="400"/>
         <w:rPr>
           <w:rFonts w:ascii="Courier New" w:hAnsi="Courier New" w:cs="Courier New"/>
@@ -760,7 +722,7 @@
     </w:p>
     <w:p>
       <w:pPr>
-        <w:pStyle w:val="a5"/>
+        <w:pStyle w:val="ListParagraph"/>
         <w:ind w:left="400"/>
         <w:rPr>
           <w:rFonts w:ascii="Courier New" w:eastAsia="Times New Roman" w:hAnsi="Courier New" w:cs="Courier New"/>
@@ -770,7 +732,6 @@
           <w:lang w:eastAsia="ko-KR"/>
         </w:rPr>
       </w:pPr>
-      <w:proofErr w:type="gramStart"/>
       <w:r>
         <w:rPr>
           <w:rFonts w:ascii="Courier New" w:eastAsia="Times New Roman" w:hAnsi="Courier New" w:cs="Courier New"/>
@@ -783,7 +744,6 @@
         </w:rPr>
         <w:t>function</w:t>
       </w:r>
-      <w:proofErr w:type="gramEnd"/>
       <w:r>
         <w:rPr>
           <w:rFonts w:ascii="Courier New" w:eastAsia="Times New Roman" w:hAnsi="Courier New" w:cs="Courier New"/>
@@ -817,6 +777,7 @@
         </w:rPr>
         <w:t>scope</w:t>
       </w:r>
+      <w:proofErr w:type="gramStart"/>
       <w:r>
         <w:rPr>
           <w:rFonts w:ascii="Courier New" w:eastAsia="Times New Roman" w:hAnsi="Courier New" w:cs="Courier New"/>
@@ -827,6 +788,7 @@
         </w:rPr>
         <w:t>:&gt;]&lt;</w:t>
       </w:r>
+      <w:proofErr w:type="gramEnd"/>
       <w:r>
         <w:rPr>
           <w:rFonts w:ascii="Courier New" w:eastAsia="Times New Roman" w:hAnsi="Courier New" w:cs="Courier New"/>
@@ -864,7 +826,7 @@
     </w:p>
     <w:p>
       <w:pPr>
-        <w:pStyle w:val="a5"/>
+        <w:pStyle w:val="ListParagraph"/>
         <w:ind w:left="400"/>
         <w:rPr>
           <w:rFonts w:ascii="Courier New" w:eastAsia="Times New Roman" w:hAnsi="Courier New" w:cs="Courier New"/>
@@ -891,7 +853,7 @@
     </w:p>
     <w:p>
       <w:pPr>
-        <w:pStyle w:val="a5"/>
+        <w:pStyle w:val="ListParagraph"/>
         <w:ind w:left="400"/>
         <w:rPr>
           <w:rFonts w:ascii="Courier New" w:eastAsia="Times New Roman" w:hAnsi="Courier New" w:cs="Courier New"/>
@@ -913,8 +875,6 @@
         </w:rPr>
         <w:t xml:space="preserve">  </w:t>
       </w:r>
-      <w:proofErr w:type="spellStart"/>
-      <w:proofErr w:type="gramStart"/>
       <w:r>
         <w:rPr>
           <w:rFonts w:ascii="Courier New" w:eastAsia="Times New Roman" w:hAnsi="Courier New" w:cs="Courier New"/>
@@ -927,7 +887,6 @@
         </w:rPr>
         <w:t>param</w:t>
       </w:r>
-      <w:proofErr w:type="spellEnd"/>
       <w:r>
         <w:rPr>
           <w:rFonts w:ascii="Courier New" w:eastAsia="Times New Roman" w:hAnsi="Courier New" w:cs="Courier New"/>
@@ -938,9 +897,9 @@
           <w:shd w:val="clear" w:color="auto" w:fill="FAFAFA"/>
           <w:lang w:eastAsia="ko-KR"/>
         </w:rPr>
-        <w:t>(</w:t>
-      </w:r>
-      <w:proofErr w:type="gramEnd"/>
+        <w:t xml:space="preserve">([type]$parameter1 </w:t>
+      </w:r>
+      <w:proofErr w:type="gramStart"/>
       <w:r>
         <w:rPr>
           <w:rFonts w:ascii="Courier New" w:eastAsia="Times New Roman" w:hAnsi="Courier New" w:cs="Courier New"/>
@@ -951,12 +910,25 @@
           <w:shd w:val="clear" w:color="auto" w:fill="FAFAFA"/>
           <w:lang w:eastAsia="ko-KR"/>
         </w:rPr>
-        <w:t>[type]$parameter1 [,[type]$parameter2])</w:t>
-      </w:r>
-    </w:p>
-    <w:p>
-      <w:pPr>
-        <w:pStyle w:val="a5"/>
+        <w:t>[,[</w:t>
+      </w:r>
+      <w:proofErr w:type="gramEnd"/>
+      <w:r>
+        <w:rPr>
+          <w:rFonts w:ascii="Courier New" w:eastAsia="Times New Roman" w:hAnsi="Courier New" w:cs="Courier New"/>
+          <w:b/>
+          <w:color w:val="00B050"/>
+          <w:sz w:val="21"/>
+          <w:szCs w:val="21"/>
+          <w:shd w:val="clear" w:color="auto" w:fill="FAFAFA"/>
+          <w:lang w:eastAsia="ko-KR"/>
+        </w:rPr>
+        <w:t>type]$parameter2])</w:t>
+      </w:r>
+    </w:p>
+    <w:p>
+      <w:pPr>
+        <w:pStyle w:val="ListParagraph"/>
         <w:ind w:left="400"/>
         <w:rPr>
           <w:rFonts w:ascii="Courier New" w:eastAsia="Times New Roman" w:hAnsi="Courier New" w:cs="Courier New"/>
@@ -981,7 +953,6 @@
         <w:t xml:space="preserve">  </w:t>
       </w:r>
       <w:proofErr w:type="spellStart"/>
-      <w:proofErr w:type="gramStart"/>
       <w:r>
         <w:rPr>
           <w:rFonts w:ascii="Courier New" w:eastAsia="Times New Roman" w:hAnsi="Courier New" w:cs="Courier New"/>
@@ -995,7 +966,6 @@
         <w:t>dynamicparam</w:t>
       </w:r>
       <w:proofErr w:type="spellEnd"/>
-      <w:proofErr w:type="gramEnd"/>
       <w:r>
         <w:rPr>
           <w:rFonts w:ascii="Courier New" w:eastAsia="Times New Roman" w:hAnsi="Courier New" w:cs="Courier New"/>
@@ -1011,7 +981,7 @@
     </w:p>
     <w:p>
       <w:pPr>
-        <w:pStyle w:val="a5"/>
+        <w:pStyle w:val="ListParagraph"/>
         <w:ind w:left="400"/>
         <w:rPr>
           <w:rFonts w:ascii="Courier New" w:eastAsia="Times New Roman" w:hAnsi="Courier New" w:cs="Courier New"/>
@@ -1033,10 +1003,13 @@
           <w:shd w:val="clear" w:color="auto" w:fill="FAFAFA"/>
           <w:lang w:eastAsia="ko-KR"/>
         </w:rPr>
-        <w:t xml:space="preserve">  </w:t>
-      </w:r>
-      <w:proofErr w:type="gramStart"/>
-      <w:r>
+        <w:t xml:space="preserve">  begin {&lt;statement list&gt;}</w:t>
+      </w:r>
+    </w:p>
+    <w:p>
+      <w:pPr>
+        <w:pStyle w:val="ListParagraph"/>
+        <w:ind w:left="400"/>
         <w:rPr>
           <w:rFonts w:ascii="Courier New" w:eastAsia="Times New Roman" w:hAnsi="Courier New" w:cs="Courier New"/>
           <w:b/>
@@ -1046,9 +1019,7 @@
           <w:shd w:val="clear" w:color="auto" w:fill="FAFAFA"/>
           <w:lang w:eastAsia="ko-KR"/>
         </w:rPr>
-        <w:t>begin</w:t>
-      </w:r>
-      <w:proofErr w:type="gramEnd"/>
+      </w:pPr>
       <w:r>
         <w:rPr>
           <w:rFonts w:ascii="Courier New" w:eastAsia="Times New Roman" w:hAnsi="Courier New" w:cs="Courier New"/>
@@ -1059,12 +1030,12 @@
           <w:shd w:val="clear" w:color="auto" w:fill="FAFAFA"/>
           <w:lang w:eastAsia="ko-KR"/>
         </w:rPr>
-        <w:t xml:space="preserve"> {&lt;statement list&gt;}</w:t>
-      </w:r>
-    </w:p>
-    <w:p>
-      <w:pPr>
-        <w:pStyle w:val="a5"/>
+        <w:t xml:space="preserve">  process {&lt;statement list&gt;}</w:t>
+      </w:r>
+    </w:p>
+    <w:p>
+      <w:pPr>
+        <w:pStyle w:val="ListParagraph"/>
         <w:ind w:left="400"/>
         <w:rPr>
           <w:rFonts w:ascii="Courier New" w:eastAsia="Times New Roman" w:hAnsi="Courier New" w:cs="Courier New"/>
@@ -1086,91 +1057,12 @@
           <w:shd w:val="clear" w:color="auto" w:fill="FAFAFA"/>
           <w:lang w:eastAsia="ko-KR"/>
         </w:rPr>
-        <w:t xml:space="preserve">  </w:t>
-      </w:r>
-      <w:proofErr w:type="gramStart"/>
-      <w:r>
-        <w:rPr>
-          <w:rFonts w:ascii="Courier New" w:eastAsia="Times New Roman" w:hAnsi="Courier New" w:cs="Courier New"/>
-          <w:b/>
-          <w:color w:val="C45911" w:themeColor="accent2" w:themeShade="BF"/>
-          <w:sz w:val="21"/>
-          <w:szCs w:val="21"/>
-          <w:shd w:val="clear" w:color="auto" w:fill="FAFAFA"/>
-          <w:lang w:eastAsia="ko-KR"/>
-        </w:rPr>
-        <w:t>process</w:t>
-      </w:r>
-      <w:proofErr w:type="gramEnd"/>
-      <w:r>
-        <w:rPr>
-          <w:rFonts w:ascii="Courier New" w:eastAsia="Times New Roman" w:hAnsi="Courier New" w:cs="Courier New"/>
-          <w:b/>
-          <w:color w:val="C45911" w:themeColor="accent2" w:themeShade="BF"/>
-          <w:sz w:val="21"/>
-          <w:szCs w:val="21"/>
-          <w:shd w:val="clear" w:color="auto" w:fill="FAFAFA"/>
-          <w:lang w:eastAsia="ko-KR"/>
-        </w:rPr>
-        <w:t xml:space="preserve"> {&lt;statement list&gt;}</w:t>
-      </w:r>
-    </w:p>
-    <w:p>
-      <w:pPr>
-        <w:pStyle w:val="a5"/>
-        <w:ind w:left="400"/>
-        <w:rPr>
-          <w:rFonts w:ascii="Courier New" w:eastAsia="Times New Roman" w:hAnsi="Courier New" w:cs="Courier New"/>
-          <w:b/>
-          <w:color w:val="C45911" w:themeColor="accent2" w:themeShade="BF"/>
-          <w:sz w:val="21"/>
-          <w:szCs w:val="21"/>
-          <w:shd w:val="clear" w:color="auto" w:fill="FAFAFA"/>
-          <w:lang w:eastAsia="ko-KR"/>
-        </w:rPr>
-      </w:pPr>
-      <w:r>
-        <w:rPr>
-          <w:rFonts w:ascii="Courier New" w:eastAsia="Times New Roman" w:hAnsi="Courier New" w:cs="Courier New"/>
-          <w:b/>
-          <w:color w:val="C45911" w:themeColor="accent2" w:themeShade="BF"/>
-          <w:sz w:val="21"/>
-          <w:szCs w:val="21"/>
-          <w:shd w:val="clear" w:color="auto" w:fill="FAFAFA"/>
-          <w:lang w:eastAsia="ko-KR"/>
-        </w:rPr>
-        <w:t xml:space="preserve">  </w:t>
-      </w:r>
-      <w:proofErr w:type="gramStart"/>
-      <w:r>
-        <w:rPr>
-          <w:rFonts w:ascii="Courier New" w:eastAsia="Times New Roman" w:hAnsi="Courier New" w:cs="Courier New"/>
-          <w:b/>
-          <w:color w:val="C45911" w:themeColor="accent2" w:themeShade="BF"/>
-          <w:sz w:val="21"/>
-          <w:szCs w:val="21"/>
-          <w:shd w:val="clear" w:color="auto" w:fill="FAFAFA"/>
-          <w:lang w:eastAsia="ko-KR"/>
-        </w:rPr>
-        <w:t>end</w:t>
-      </w:r>
-      <w:proofErr w:type="gramEnd"/>
-      <w:r>
-        <w:rPr>
-          <w:rFonts w:ascii="Courier New" w:eastAsia="Times New Roman" w:hAnsi="Courier New" w:cs="Courier New"/>
-          <w:b/>
-          <w:color w:val="C45911" w:themeColor="accent2" w:themeShade="BF"/>
-          <w:sz w:val="21"/>
-          <w:szCs w:val="21"/>
-          <w:shd w:val="clear" w:color="auto" w:fill="FAFAFA"/>
-          <w:lang w:eastAsia="ko-KR"/>
-        </w:rPr>
-        <w:t xml:space="preserve"> {&lt;statement list&gt;}</w:t>
-      </w:r>
-    </w:p>
-    <w:p>
-      <w:pPr>
-        <w:pStyle w:val="a5"/>
+        <w:t xml:space="preserve">  end {&lt;statement list&gt;}</w:t>
+      </w:r>
+    </w:p>
+    <w:p>
+      <w:pPr>
+        <w:pStyle w:val="ListParagraph"/>
         <w:ind w:left="400"/>
         <w:rPr>
           <w:rFonts w:ascii="Courier New" w:eastAsia="Times New Roman" w:hAnsi="Courier New" w:cs="Courier New"/>
@@ -1197,7 +1089,7 @@
     </w:p>
     <w:p>
       <w:pPr>
-        <w:pStyle w:val="a5"/>
+        <w:pStyle w:val="ListParagraph"/>
         <w:ind w:left="400"/>
         <w:rPr>
           <w:b/>
@@ -1208,7 +1100,7 @@
     </w:p>
     <w:p>
       <w:pPr>
-        <w:pStyle w:val="a5"/>
+        <w:pStyle w:val="ListParagraph"/>
         <w:numPr>
           <w:ilvl w:val="0"/>
           <w:numId w:val="7"/>
@@ -1226,7 +1118,7 @@
     </w:p>
     <w:p>
       <w:pPr>
-        <w:pStyle w:val="a5"/>
+        <w:pStyle w:val="ListParagraph"/>
         <w:numPr>
           <w:ilvl w:val="0"/>
           <w:numId w:val="7"/>
@@ -1288,7 +1180,7 @@
     </w:p>
     <w:p>
       <w:pPr>
-        <w:pStyle w:val="a5"/>
+        <w:pStyle w:val="ListParagraph"/>
         <w:ind w:left="400"/>
         <w:rPr>
           <w:lang w:eastAsia="ko-KR"/>
@@ -1297,7 +1189,7 @@
     </w:p>
     <w:p>
       <w:pPr>
-        <w:pStyle w:val="a5"/>
+        <w:pStyle w:val="ListParagraph"/>
         <w:ind w:left="400"/>
         <w:rPr>
           <w:lang w:eastAsia="ko-KR"/>
@@ -1353,7 +1245,7 @@
     </w:p>
     <w:p>
       <w:pPr>
-        <w:pStyle w:val="a5"/>
+        <w:pStyle w:val="ListParagraph"/>
         <w:ind w:left="800"/>
         <w:rPr>
           <w:lang w:eastAsia="ko-KR"/>
@@ -1472,7 +1364,7 @@
     </w:p>
     <w:p>
       <w:pPr>
-        <w:pStyle w:val="a5"/>
+        <w:pStyle w:val="ListParagraph"/>
         <w:ind w:left="800"/>
         <w:rPr>
           <w:lang w:eastAsia="ko-KR"/>
@@ -1481,7 +1373,7 @@
     </w:p>
     <w:p>
       <w:pPr>
-        <w:pStyle w:val="a5"/>
+        <w:pStyle w:val="ListParagraph"/>
         <w:numPr>
           <w:ilvl w:val="0"/>
           <w:numId w:val="7"/>
@@ -1573,7 +1465,7 @@
     </w:p>
     <w:p>
       <w:pPr>
-        <w:pStyle w:val="a5"/>
+        <w:pStyle w:val="ListParagraph"/>
         <w:ind w:left="800"/>
         <w:rPr>
           <w:lang w:eastAsia="ko-KR"/>
@@ -1663,7 +1555,7 @@
     </w:p>
     <w:p>
       <w:pPr>
-        <w:pStyle w:val="a5"/>
+        <w:pStyle w:val="ListParagraph"/>
         <w:numPr>
           <w:ilvl w:val="0"/>
           <w:numId w:val="7"/>
@@ -1684,7 +1576,6 @@
         </w:rPr>
         <w:t>ou can use “</w:t>
       </w:r>
-      <w:proofErr w:type="spellStart"/>
       <w:r>
         <w:rPr>
           <w:rFonts w:ascii="Courier New" w:hAnsi="Courier New" w:cs="Courier New"/>
@@ -1701,7 +1592,6 @@
         </w:rPr>
         <w:t>ram</w:t>
       </w:r>
-      <w:proofErr w:type="spellEnd"/>
       <w:r>
         <w:rPr>
           <w:lang w:eastAsia="ko-KR"/>
@@ -1774,7 +1664,6 @@
         </w:rPr>
         <w:t xml:space="preserve"> We will go over more detail of this “</w:t>
       </w:r>
-      <w:proofErr w:type="spellStart"/>
       <w:r>
         <w:rPr>
           <w:rFonts w:ascii="Courier New" w:hAnsi="Courier New" w:cs="Courier New"/>
@@ -1791,7 +1680,6 @@
         </w:rPr>
         <w:t>ram</w:t>
       </w:r>
-      <w:proofErr w:type="spellEnd"/>
       <w:r>
         <w:rPr>
           <w:lang w:eastAsia="ko-KR"/>
@@ -1955,7 +1843,7 @@
     </w:p>
     <w:p>
       <w:pPr>
-        <w:pStyle w:val="a5"/>
+        <w:pStyle w:val="ListParagraph"/>
         <w:numPr>
           <w:ilvl w:val="0"/>
           <w:numId w:val="7"/>
@@ -1998,7 +1886,7 @@
     </w:p>
     <w:p>
       <w:pPr>
-        <w:pStyle w:val="a5"/>
+        <w:pStyle w:val="ListParagraph"/>
         <w:ind w:left="400"/>
         <w:rPr>
           <w:lang w:eastAsia="ko-KR"/>
@@ -2149,7 +2037,7 @@
     </w:p>
     <w:p>
       <w:pPr>
-        <w:pStyle w:val="a5"/>
+        <w:pStyle w:val="ListParagraph"/>
         <w:numPr>
           <w:ilvl w:val="0"/>
           <w:numId w:val="7"/>
@@ -2227,7 +2115,7 @@
     </w:p>
     <w:tbl>
       <w:tblPr>
-        <w:tblStyle w:val="a6"/>
+        <w:tblStyle w:val="TableGrid"/>
         <w:tblW w:w="0" w:type="auto"/>
         <w:tblLook w:val="04A0" w:firstRow="1" w:lastRow="0" w:firstColumn="1" w:lastColumn="0" w:noHBand="0" w:noVBand="1"/>
       </w:tblPr>
@@ -2512,7 +2400,7 @@
     </w:p>
     <w:p>
       <w:pPr>
-        <w:pStyle w:val="a5"/>
+        <w:pStyle w:val="ListParagraph"/>
         <w:numPr>
           <w:ilvl w:val="0"/>
           <w:numId w:val="7"/>
@@ -2697,7 +2585,7 @@
     </w:p>
     <w:p>
       <w:pPr>
-        <w:pStyle w:val="a5"/>
+        <w:pStyle w:val="ListParagraph"/>
         <w:numPr>
           <w:ilvl w:val="0"/>
           <w:numId w:val="7"/>
@@ -3192,7 +3080,7 @@
     </w:p>
     <w:p>
       <w:pPr>
-        <w:pStyle w:val="a5"/>
+        <w:pStyle w:val="ListParagraph"/>
         <w:numPr>
           <w:ilvl w:val="0"/>
           <w:numId w:val="7"/>
@@ -3254,7 +3142,7 @@
     </w:p>
     <w:p>
       <w:pPr>
-        <w:pStyle w:val="a5"/>
+        <w:pStyle w:val="ListParagraph"/>
         <w:ind w:left="400"/>
         <w:rPr>
           <w:lang w:eastAsia="ko-KR"/>
@@ -3309,7 +3197,7 @@
     </w:p>
     <w:p>
       <w:pPr>
-        <w:pStyle w:val="a5"/>
+        <w:pStyle w:val="ListParagraph"/>
         <w:ind w:left="400"/>
         <w:rPr>
           <w:lang w:eastAsia="ko-KR"/>
@@ -3318,7 +3206,7 @@
     </w:p>
     <w:p>
       <w:pPr>
-        <w:pStyle w:val="a5"/>
+        <w:pStyle w:val="ListParagraph"/>
         <w:numPr>
           <w:ilvl w:val="0"/>
           <w:numId w:val="7"/>
@@ -3342,7 +3230,7 @@
     </w:p>
     <w:p>
       <w:pPr>
-        <w:pStyle w:val="a5"/>
+        <w:pStyle w:val="ListParagraph"/>
         <w:ind w:left="400"/>
         <w:rPr>
           <w:lang w:eastAsia="ko-KR"/>
@@ -3351,7 +3239,7 @@
     </w:p>
     <w:p>
       <w:pPr>
-        <w:pStyle w:val="a5"/>
+        <w:pStyle w:val="ListParagraph"/>
         <w:ind w:left="400"/>
         <w:rPr>
           <w:lang w:eastAsia="ko-KR"/>
@@ -3407,7 +3295,7 @@
     </w:p>
     <w:p>
       <w:pPr>
-        <w:pStyle w:val="a5"/>
+        <w:pStyle w:val="ListParagraph"/>
         <w:numPr>
           <w:ilvl w:val="0"/>
           <w:numId w:val="7"/>
@@ -3478,7 +3366,7 @@
     </w:p>
     <w:p>
       <w:pPr>
-        <w:pStyle w:val="a5"/>
+        <w:pStyle w:val="ListParagraph"/>
         <w:ind w:left="400"/>
         <w:rPr>
           <w:lang w:eastAsia="ko-KR"/>
@@ -3487,7 +3375,7 @@
     </w:p>
     <w:p>
       <w:pPr>
-        <w:pStyle w:val="a5"/>
+        <w:pStyle w:val="ListParagraph"/>
         <w:ind w:left="400"/>
         <w:rPr>
           <w:lang w:eastAsia="ko-KR"/>
@@ -3496,7 +3384,7 @@
     </w:p>
     <w:p>
       <w:pPr>
-        <w:pStyle w:val="a5"/>
+        <w:pStyle w:val="ListParagraph"/>
         <w:numPr>
           <w:ilvl w:val="0"/>
           <w:numId w:val="7"/>
@@ -3595,7 +3483,7 @@
     </w:p>
     <w:tbl>
       <w:tblPr>
-        <w:tblStyle w:val="a6"/>
+        <w:tblStyle w:val="TableGrid"/>
         <w:tblW w:w="0" w:type="auto"/>
         <w:tblLook w:val="04A0" w:firstRow="1" w:lastRow="0" w:firstColumn="1" w:lastColumn="0" w:noHBand="0" w:noVBand="1"/>
       </w:tblPr>
@@ -3755,7 +3643,7 @@
           </w:p>
           <w:p>
             <w:pPr>
-              <w:pStyle w:val="a5"/>
+              <w:pStyle w:val="ListParagraph"/>
               <w:numPr>
                 <w:ilvl w:val="0"/>
                 <w:numId w:val="18"/>
@@ -3791,7 +3679,7 @@
           </w:p>
           <w:p>
             <w:pPr>
-              <w:pStyle w:val="a5"/>
+              <w:pStyle w:val="ListParagraph"/>
               <w:numPr>
                 <w:ilvl w:val="0"/>
                 <w:numId w:val="18"/>
@@ -3809,7 +3697,7 @@
           </w:p>
           <w:p>
             <w:pPr>
-              <w:pStyle w:val="a5"/>
+              <w:pStyle w:val="ListParagraph"/>
               <w:rPr>
                 <w:lang w:eastAsia="ko-KR"/>
               </w:rPr>
@@ -3841,7 +3729,7 @@
           </w:p>
           <w:p>
             <w:pPr>
-              <w:pStyle w:val="a5"/>
+              <w:pStyle w:val="ListParagraph"/>
               <w:rPr>
                 <w:rFonts w:ascii="Courier New" w:hAnsi="Courier New" w:cs="Courier New"/>
                 <w:b/>
@@ -3859,7 +3747,7 @@
           </w:p>
           <w:p>
             <w:pPr>
-              <w:pStyle w:val="a5"/>
+              <w:pStyle w:val="ListParagraph"/>
               <w:numPr>
                 <w:ilvl w:val="0"/>
                 <w:numId w:val="18"/>
@@ -3877,7 +3765,7 @@
           </w:p>
           <w:p>
             <w:pPr>
-              <w:pStyle w:val="a5"/>
+              <w:pStyle w:val="ListParagraph"/>
               <w:rPr>
                 <w:lang w:eastAsia="ko-KR"/>
               </w:rPr>
@@ -3891,7 +3779,7 @@
           </w:p>
           <w:p>
             <w:pPr>
-              <w:pStyle w:val="a5"/>
+              <w:pStyle w:val="ListParagraph"/>
               <w:rPr>
                 <w:rFonts w:ascii="Courier New" w:hAnsi="Courier New" w:cs="Courier New"/>
                 <w:b/>
@@ -3959,7 +3847,7 @@
           </w:p>
           <w:p>
             <w:pPr>
-              <w:pStyle w:val="a5"/>
+              <w:pStyle w:val="ListParagraph"/>
               <w:numPr>
                 <w:ilvl w:val="0"/>
                 <w:numId w:val="18"/>
@@ -3978,7 +3866,7 @@
           </w:p>
           <w:p>
             <w:pPr>
-              <w:pStyle w:val="a5"/>
+              <w:pStyle w:val="ListParagraph"/>
               <w:numPr>
                 <w:ilvl w:val="0"/>
                 <w:numId w:val="18"/>
@@ -4038,6 +3926,53 @@
                 <w:lang w:eastAsia="ko-KR"/>
               </w:rPr>
             </w:pPr>
+            <w:r>
+              <w:rPr>
+                <w:noProof/>
+                <w:lang w:eastAsia="ko-KR"/>
+              </w:rPr>
+              <w:drawing>
+                <wp:inline distT="0" distB="0" distL="0" distR="0" wp14:anchorId="10B1BB0E" wp14:editId="3B45D3B8">
+                  <wp:extent cx="5943600" cy="3009265"/>
+                  <wp:effectExtent l="0" t="0" r="0" b="635"/>
+                  <wp:docPr id="7" name="Picture 7" descr="Text, chat or text message&#10;&#10;Description automatically generated"/>
+                  <wp:cNvGraphicFramePr>
+                    <a:graphicFrameLocks xmlns:a="http://schemas.openxmlformats.org/drawingml/2006/main" noChangeAspect="1"/>
+                  </wp:cNvGraphicFramePr>
+                  <a:graphic xmlns:a="http://schemas.openxmlformats.org/drawingml/2006/main">
+                    <a:graphicData uri="http://schemas.openxmlformats.org/drawingml/2006/picture">
+                      <pic:pic xmlns:pic="http://schemas.openxmlformats.org/drawingml/2006/picture">
+                        <pic:nvPicPr>
+                          <pic:cNvPr id="7" name="Picture 7" descr="Text, chat or text message&#10;&#10;Description automatically generated"/>
+                          <pic:cNvPicPr/>
+                        </pic:nvPicPr>
+                        <pic:blipFill>
+                          <a:blip r:embed="rId32" cstate="print">
+                            <a:extLst>
+                              <a:ext uri="{28A0092B-C50C-407E-A947-70E740481C1C}">
+                                <a14:useLocalDpi xmlns:a14="http://schemas.microsoft.com/office/drawing/2010/main" val="0"/>
+                              </a:ext>
+                            </a:extLst>
+                          </a:blip>
+                          <a:stretch>
+                            <a:fillRect/>
+                          </a:stretch>
+                        </pic:blipFill>
+                        <pic:spPr>
+                          <a:xfrm>
+                            <a:off x="0" y="0"/>
+                            <a:ext cx="5943600" cy="3009265"/>
+                          </a:xfrm>
+                          <a:prstGeom prst="rect">
+                            <a:avLst/>
+                          </a:prstGeom>
+                        </pic:spPr>
+                      </pic:pic>
+                    </a:graphicData>
+                  </a:graphic>
+                </wp:inline>
+              </w:drawing>
+            </w:r>
           </w:p>
           <w:p>
             <w:pPr>
@@ -4045,27 +3980,53 @@
                 <w:lang w:eastAsia="ko-KR"/>
               </w:rPr>
             </w:pPr>
-          </w:p>
-          <w:p>
-            <w:pPr>
-              <w:rPr>
-                <w:lang w:eastAsia="ko-KR"/>
-              </w:rPr>
-            </w:pPr>
-          </w:p>
-          <w:p>
-            <w:pPr>
-              <w:rPr>
-                <w:lang w:eastAsia="ko-KR"/>
-              </w:rPr>
-            </w:pPr>
-          </w:p>
-          <w:p>
-            <w:pPr>
-              <w:rPr>
-                <w:lang w:eastAsia="ko-KR"/>
-              </w:rPr>
-            </w:pPr>
+            <w:r>
+              <w:rPr>
+                <w:noProof/>
+                <w:lang w:eastAsia="ko-KR"/>
+              </w:rPr>
+              <w:drawing>
+                <wp:inline distT="0" distB="0" distL="0" distR="0" wp14:anchorId="77548A1E" wp14:editId="0E86B51A">
+                  <wp:extent cx="5943600" cy="2996565"/>
+                  <wp:effectExtent l="0" t="0" r="0" b="635"/>
+                  <wp:docPr id="8" name="Picture 8" descr="Text&#10;&#10;Description automatically generated"/>
+                  <wp:cNvGraphicFramePr>
+                    <a:graphicFrameLocks xmlns:a="http://schemas.openxmlformats.org/drawingml/2006/main" noChangeAspect="1"/>
+                  </wp:cNvGraphicFramePr>
+                  <a:graphic xmlns:a="http://schemas.openxmlformats.org/drawingml/2006/main">
+                    <a:graphicData uri="http://schemas.openxmlformats.org/drawingml/2006/picture">
+                      <pic:pic xmlns:pic="http://schemas.openxmlformats.org/drawingml/2006/picture">
+                        <pic:nvPicPr>
+                          <pic:cNvPr id="8" name="Picture 8" descr="Text&#10;&#10;Description automatically generated"/>
+                          <pic:cNvPicPr/>
+                        </pic:nvPicPr>
+                        <pic:blipFill>
+                          <a:blip r:embed="rId33" cstate="print">
+                            <a:extLst>
+                              <a:ext uri="{28A0092B-C50C-407E-A947-70E740481C1C}">
+                                <a14:useLocalDpi xmlns:a14="http://schemas.microsoft.com/office/drawing/2010/main" val="0"/>
+                              </a:ext>
+                            </a:extLst>
+                          </a:blip>
+                          <a:stretch>
+                            <a:fillRect/>
+                          </a:stretch>
+                        </pic:blipFill>
+                        <pic:spPr>
+                          <a:xfrm>
+                            <a:off x="0" y="0"/>
+                            <a:ext cx="5943600" cy="2996565"/>
+                          </a:xfrm>
+                          <a:prstGeom prst="rect">
+                            <a:avLst/>
+                          </a:prstGeom>
+                        </pic:spPr>
+                      </pic:pic>
+                    </a:graphicData>
+                  </a:graphic>
+                </wp:inline>
+              </w:drawing>
+            </w:r>
           </w:p>
           <w:p>
             <w:pPr>
@@ -4099,41 +4060,54 @@
                 <w:lang w:eastAsia="ko-KR"/>
               </w:rPr>
             </w:pPr>
-          </w:p>
-          <w:p>
-            <w:pPr>
-              <w:rPr>
-                <w:lang w:eastAsia="ko-KR"/>
-              </w:rPr>
-            </w:pPr>
-          </w:p>
-          <w:p>
-            <w:pPr>
-              <w:rPr>
-                <w:lang w:eastAsia="ko-KR"/>
-              </w:rPr>
-            </w:pPr>
-          </w:p>
-          <w:p>
-            <w:pPr>
-              <w:rPr>
-                <w:lang w:eastAsia="ko-KR"/>
-              </w:rPr>
-            </w:pPr>
-          </w:p>
-          <w:p>
-            <w:pPr>
-              <w:rPr>
-                <w:lang w:eastAsia="ko-KR"/>
-              </w:rPr>
-            </w:pPr>
-          </w:p>
-          <w:p>
-            <w:pPr>
-              <w:rPr>
-                <w:lang w:eastAsia="ko-KR"/>
-              </w:rPr>
-            </w:pPr>
+            <w:r>
+              <w:rPr>
+                <w:noProof/>
+                <w:lang w:eastAsia="ko-KR"/>
+              </w:rPr>
+              <w:lastRenderedPageBreak/>
+              <w:drawing>
+                <wp:inline distT="0" distB="0" distL="0" distR="0" wp14:anchorId="09FDB57D" wp14:editId="71A08FB6">
+                  <wp:extent cx="5943600" cy="2847975"/>
+                  <wp:effectExtent l="0" t="0" r="0" b="0"/>
+                  <wp:docPr id="10" name="Picture 10" descr="Text&#10;&#10;Description automatically generated"/>
+                  <wp:cNvGraphicFramePr>
+                    <a:graphicFrameLocks xmlns:a="http://schemas.openxmlformats.org/drawingml/2006/main" noChangeAspect="1"/>
+                  </wp:cNvGraphicFramePr>
+                  <a:graphic xmlns:a="http://schemas.openxmlformats.org/drawingml/2006/main">
+                    <a:graphicData uri="http://schemas.openxmlformats.org/drawingml/2006/picture">
+                      <pic:pic xmlns:pic="http://schemas.openxmlformats.org/drawingml/2006/picture">
+                        <pic:nvPicPr>
+                          <pic:cNvPr id="10" name="Picture 10" descr="Text&#10;&#10;Description automatically generated"/>
+                          <pic:cNvPicPr/>
+                        </pic:nvPicPr>
+                        <pic:blipFill>
+                          <a:blip r:embed="rId34" cstate="print">
+                            <a:extLst>
+                              <a:ext uri="{28A0092B-C50C-407E-A947-70E740481C1C}">
+                                <a14:useLocalDpi xmlns:a14="http://schemas.microsoft.com/office/drawing/2010/main" val="0"/>
+                              </a:ext>
+                            </a:extLst>
+                          </a:blip>
+                          <a:stretch>
+                            <a:fillRect/>
+                          </a:stretch>
+                        </pic:blipFill>
+                        <pic:spPr>
+                          <a:xfrm>
+                            <a:off x="0" y="0"/>
+                            <a:ext cx="5943600" cy="2847975"/>
+                          </a:xfrm>
+                          <a:prstGeom prst="rect">
+                            <a:avLst/>
+                          </a:prstGeom>
+                        </pic:spPr>
+                      </pic:pic>
+                    </a:graphicData>
+                  </a:graphic>
+                </wp:inline>
+              </w:drawing>
+            </w:r>
           </w:p>
           <w:p>
             <w:pPr>
@@ -4153,8 +4127,12 @@
       </w:pPr>
     </w:p>
     <w:sectPr>
-      <w:headerReference w:type="default" r:id="rId32"/>
-      <w:footerReference w:type="default" r:id="rId33"/>
+      <w:headerReference w:type="even" r:id="rId35"/>
+      <w:headerReference w:type="default" r:id="rId36"/>
+      <w:footerReference w:type="even" r:id="rId37"/>
+      <w:footerReference w:type="default" r:id="rId38"/>
+      <w:headerReference w:type="first" r:id="rId39"/>
+      <w:footerReference w:type="first" r:id="rId40"/>
       <w:pgSz w:w="12240" w:h="15840" w:code="1"/>
       <w:pgMar w:top="1440" w:right="1440" w:bottom="1440" w:left="1440" w:header="720" w:footer="720" w:gutter="0"/>
       <w:pgNumType w:start="1"/>
@@ -4166,7 +4144,7 @@
 </file>
 
 <file path=word/endnotes.xml><?xml version="1.0" encoding="utf-8"?>
-<w:endnotes xmlns:wpc="http://schemas.microsoft.com/office/word/2010/wordprocessingCanvas" xmlns:mc="http://schemas.openxmlformats.org/markup-compatibility/2006" xmlns:o="urn:schemas-microsoft-com:office:office" xmlns:r="http://schemas.openxmlformats.org/officeDocument/2006/relationships" xmlns:m="http://schemas.openxmlformats.org/officeDocument/2006/math" xmlns:v="urn:schemas-microsoft-com:vml" xmlns:wp14="http://schemas.microsoft.com/office/word/2010/wordprocessingDrawing" xmlns:wp="http://schemas.openxmlformats.org/drawingml/2006/wordprocessingDrawing" xmlns:w10="urn:schemas-microsoft-com:office:word" xmlns:w="http://schemas.openxmlformats.org/wordprocessingml/2006/main" xmlns:w14="http://schemas.microsoft.com/office/word/2010/wordml" xmlns:w15="http://schemas.microsoft.com/office/word/2012/wordml" xmlns:wpg="http://schemas.microsoft.com/office/word/2010/wordprocessingGroup" xmlns:wpi="http://schemas.microsoft.com/office/word/2010/wordprocessingInk" xmlns:wne="http://schemas.microsoft.com/office/word/2006/wordml" xmlns:wps="http://schemas.microsoft.com/office/word/2010/wordprocessingShape" mc:Ignorable="w14 w15 wp14">
+<w:endnotes xmlns:wpc="http://schemas.microsoft.com/office/word/2010/wordprocessingCanvas" xmlns:cx="http://schemas.microsoft.com/office/drawing/2014/chartex" xmlns:cx1="http://schemas.microsoft.com/office/drawing/2015/9/8/chartex" xmlns:cx2="http://schemas.microsoft.com/office/drawing/2015/10/21/chartex" xmlns:cx3="http://schemas.microsoft.com/office/drawing/2016/5/9/chartex" xmlns:cx4="http://schemas.microsoft.com/office/drawing/2016/5/10/chartex" xmlns:cx5="http://schemas.microsoft.com/office/drawing/2016/5/11/chartex" xmlns:cx6="http://schemas.microsoft.com/office/drawing/2016/5/12/chartex" xmlns:cx7="http://schemas.microsoft.com/office/drawing/2016/5/13/chartex" xmlns:cx8="http://schemas.microsoft.com/office/drawing/2016/5/14/chartex" xmlns:mc="http://schemas.openxmlformats.org/markup-compatibility/2006" xmlns:aink="http://schemas.microsoft.com/office/drawing/2016/ink" xmlns:am3d="http://schemas.microsoft.com/office/drawing/2017/model3d" xmlns:o="urn:schemas-microsoft-com:office:office" xmlns:r="http://schemas.openxmlformats.org/officeDocument/2006/relationships" xmlns:m="http://schemas.openxmlformats.org/officeDocument/2006/math" xmlns:v="urn:schemas-microsoft-com:vml" xmlns:wp14="http://schemas.microsoft.com/office/word/2010/wordprocessingDrawing" xmlns:wp="http://schemas.openxmlformats.org/drawingml/2006/wordprocessingDrawing" xmlns:w10="urn:schemas-microsoft-com:office:word" xmlns:w="http://schemas.openxmlformats.org/wordprocessingml/2006/main" xmlns:w14="http://schemas.microsoft.com/office/word/2010/wordml" xmlns:w15="http://schemas.microsoft.com/office/word/2012/wordml" xmlns:w16cex="http://schemas.microsoft.com/office/word/2018/wordml/cex" xmlns:w16cid="http://schemas.microsoft.com/office/word/2016/wordml/cid" xmlns:w16="http://schemas.microsoft.com/office/word/2018/wordml" xmlns:w16se="http://schemas.microsoft.com/office/word/2015/wordml/symex" xmlns:wpg="http://schemas.microsoft.com/office/word/2010/wordprocessingGroup" xmlns:wpi="http://schemas.microsoft.com/office/word/2010/wordprocessingInk" xmlns:wne="http://schemas.microsoft.com/office/word/2006/wordml" xmlns:wps="http://schemas.microsoft.com/office/word/2010/wordprocessingShape" mc:Ignorable="w14 w15 w16se w16cid w16 w16cex wp14">
   <w:endnote w:type="separator" w:id="-1">
     <w:p>
       <w:r>
@@ -4185,7 +4163,17 @@
 </file>
 
 <file path=word/footer1.xml><?xml version="1.0" encoding="utf-8"?>
-<w:ftr xmlns:wpc="http://schemas.microsoft.com/office/word/2010/wordprocessingCanvas" xmlns:mc="http://schemas.openxmlformats.org/markup-compatibility/2006" xmlns:o="urn:schemas-microsoft-com:office:office" xmlns:r="http://schemas.openxmlformats.org/officeDocument/2006/relationships" xmlns:m="http://schemas.openxmlformats.org/officeDocument/2006/math" xmlns:v="urn:schemas-microsoft-com:vml" xmlns:wp14="http://schemas.microsoft.com/office/word/2010/wordprocessingDrawing" xmlns:wp="http://schemas.openxmlformats.org/drawingml/2006/wordprocessingDrawing" xmlns:w10="urn:schemas-microsoft-com:office:word" xmlns:w="http://schemas.openxmlformats.org/wordprocessingml/2006/main" xmlns:w14="http://schemas.microsoft.com/office/word/2010/wordml" xmlns:w15="http://schemas.microsoft.com/office/word/2012/wordml" xmlns:wpg="http://schemas.microsoft.com/office/word/2010/wordprocessingGroup" xmlns:wpi="http://schemas.microsoft.com/office/word/2010/wordprocessingInk" xmlns:wne="http://schemas.microsoft.com/office/word/2006/wordml" xmlns:wps="http://schemas.microsoft.com/office/word/2010/wordprocessingShape" mc:Ignorable="w14 w15 wp14">
+<w:ftr xmlns:wpc="http://schemas.microsoft.com/office/word/2010/wordprocessingCanvas" xmlns:cx="http://schemas.microsoft.com/office/drawing/2014/chartex" xmlns:cx1="http://schemas.microsoft.com/office/drawing/2015/9/8/chartex" xmlns:cx2="http://schemas.microsoft.com/office/drawing/2015/10/21/chartex" xmlns:cx3="http://schemas.microsoft.com/office/drawing/2016/5/9/chartex" xmlns:cx4="http://schemas.microsoft.com/office/drawing/2016/5/10/chartex" xmlns:cx5="http://schemas.microsoft.com/office/drawing/2016/5/11/chartex" xmlns:cx6="http://schemas.microsoft.com/office/drawing/2016/5/12/chartex" xmlns:cx7="http://schemas.microsoft.com/office/drawing/2016/5/13/chartex" xmlns:cx8="http://schemas.microsoft.com/office/drawing/2016/5/14/chartex" xmlns:mc="http://schemas.openxmlformats.org/markup-compatibility/2006" xmlns:aink="http://schemas.microsoft.com/office/drawing/2016/ink" xmlns:am3d="http://schemas.microsoft.com/office/drawing/2017/model3d" xmlns:o="urn:schemas-microsoft-com:office:office" xmlns:r="http://schemas.openxmlformats.org/officeDocument/2006/relationships" xmlns:m="http://schemas.openxmlformats.org/officeDocument/2006/math" xmlns:v="urn:schemas-microsoft-com:vml" xmlns:wp14="http://schemas.microsoft.com/office/word/2010/wordprocessingDrawing" xmlns:wp="http://schemas.openxmlformats.org/drawingml/2006/wordprocessingDrawing" xmlns:w10="urn:schemas-microsoft-com:office:word" xmlns:w="http://schemas.openxmlformats.org/wordprocessingml/2006/main" xmlns:w14="http://schemas.microsoft.com/office/word/2010/wordml" xmlns:w15="http://schemas.microsoft.com/office/word/2012/wordml" xmlns:w16cex="http://schemas.microsoft.com/office/word/2018/wordml/cex" xmlns:w16cid="http://schemas.microsoft.com/office/word/2016/wordml/cid" xmlns:w16="http://schemas.microsoft.com/office/word/2018/wordml" xmlns:w16se="http://schemas.microsoft.com/office/word/2015/wordml/symex" xmlns:wpg="http://schemas.microsoft.com/office/word/2010/wordprocessingGroup" xmlns:wpi="http://schemas.microsoft.com/office/word/2010/wordprocessingInk" xmlns:wne="http://schemas.microsoft.com/office/word/2006/wordml" xmlns:wps="http://schemas.microsoft.com/office/word/2010/wordprocessingShape" mc:Ignorable="w14 w15 w16se w16cid w16 w16cex wp14">
+  <w:p>
+    <w:pPr>
+      <w:pStyle w:val="Footer"/>
+    </w:pPr>
+  </w:p>
+</w:ftr>
+</file>
+
+<file path=word/footer2.xml><?xml version="1.0" encoding="utf-8"?>
+<w:ftr xmlns:wpc="http://schemas.microsoft.com/office/word/2010/wordprocessingCanvas" xmlns:cx="http://schemas.microsoft.com/office/drawing/2014/chartex" xmlns:cx1="http://schemas.microsoft.com/office/drawing/2015/9/8/chartex" xmlns:cx2="http://schemas.microsoft.com/office/drawing/2015/10/21/chartex" xmlns:cx3="http://schemas.microsoft.com/office/drawing/2016/5/9/chartex" xmlns:cx4="http://schemas.microsoft.com/office/drawing/2016/5/10/chartex" xmlns:cx5="http://schemas.microsoft.com/office/drawing/2016/5/11/chartex" xmlns:cx6="http://schemas.microsoft.com/office/drawing/2016/5/12/chartex" xmlns:cx7="http://schemas.microsoft.com/office/drawing/2016/5/13/chartex" xmlns:cx8="http://schemas.microsoft.com/office/drawing/2016/5/14/chartex" xmlns:mc="http://schemas.openxmlformats.org/markup-compatibility/2006" xmlns:aink="http://schemas.microsoft.com/office/drawing/2016/ink" xmlns:am3d="http://schemas.microsoft.com/office/drawing/2017/model3d" xmlns:o="urn:schemas-microsoft-com:office:office" xmlns:r="http://schemas.openxmlformats.org/officeDocument/2006/relationships" xmlns:m="http://schemas.openxmlformats.org/officeDocument/2006/math" xmlns:v="urn:schemas-microsoft-com:vml" xmlns:wp14="http://schemas.microsoft.com/office/word/2010/wordprocessingDrawing" xmlns:wp="http://schemas.openxmlformats.org/drawingml/2006/wordprocessingDrawing" xmlns:w10="urn:schemas-microsoft-com:office:word" xmlns:w="http://schemas.openxmlformats.org/wordprocessingml/2006/main" xmlns:w14="http://schemas.microsoft.com/office/word/2010/wordml" xmlns:w15="http://schemas.microsoft.com/office/word/2012/wordml" xmlns:w16cex="http://schemas.microsoft.com/office/word/2018/wordml/cex" xmlns:w16cid="http://schemas.microsoft.com/office/word/2016/wordml/cid" xmlns:w16="http://schemas.microsoft.com/office/word/2018/wordml" xmlns:w16se="http://schemas.microsoft.com/office/word/2015/wordml/symex" xmlns:wpg="http://schemas.microsoft.com/office/word/2010/wordprocessingGroup" xmlns:wpi="http://schemas.microsoft.com/office/word/2010/wordprocessingInk" xmlns:wne="http://schemas.microsoft.com/office/word/2006/wordml" xmlns:wps="http://schemas.microsoft.com/office/word/2010/wordprocessingShape" mc:Ignorable="w14 w15 w16se w16cid w16 w16cex wp14">
   <w:sdt>
     <w:sdtPr>
       <w:id w:val="68707275"/>
@@ -4202,7 +4190,7 @@
     <w:sdtContent>
       <w:p>
         <w:pPr>
-          <w:pStyle w:val="a9"/>
+          <w:pStyle w:val="Footer"/>
           <w:jc w:val="right"/>
         </w:pPr>
         <w:r>
@@ -4231,14 +4219,24 @@
   </w:sdt>
   <w:p>
     <w:pPr>
-      <w:pStyle w:val="a9"/>
+      <w:pStyle w:val="Footer"/>
+    </w:pPr>
+  </w:p>
+</w:ftr>
+</file>
+
+<file path=word/footer3.xml><?xml version="1.0" encoding="utf-8"?>
+<w:ftr xmlns:wpc="http://schemas.microsoft.com/office/word/2010/wordprocessingCanvas" xmlns:cx="http://schemas.microsoft.com/office/drawing/2014/chartex" xmlns:cx1="http://schemas.microsoft.com/office/drawing/2015/9/8/chartex" xmlns:cx2="http://schemas.microsoft.com/office/drawing/2015/10/21/chartex" xmlns:cx3="http://schemas.microsoft.com/office/drawing/2016/5/9/chartex" xmlns:cx4="http://schemas.microsoft.com/office/drawing/2016/5/10/chartex" xmlns:cx5="http://schemas.microsoft.com/office/drawing/2016/5/11/chartex" xmlns:cx6="http://schemas.microsoft.com/office/drawing/2016/5/12/chartex" xmlns:cx7="http://schemas.microsoft.com/office/drawing/2016/5/13/chartex" xmlns:cx8="http://schemas.microsoft.com/office/drawing/2016/5/14/chartex" xmlns:mc="http://schemas.openxmlformats.org/markup-compatibility/2006" xmlns:aink="http://schemas.microsoft.com/office/drawing/2016/ink" xmlns:am3d="http://schemas.microsoft.com/office/drawing/2017/model3d" xmlns:o="urn:schemas-microsoft-com:office:office" xmlns:r="http://schemas.openxmlformats.org/officeDocument/2006/relationships" xmlns:m="http://schemas.openxmlformats.org/officeDocument/2006/math" xmlns:v="urn:schemas-microsoft-com:vml" xmlns:wp14="http://schemas.microsoft.com/office/word/2010/wordprocessingDrawing" xmlns:wp="http://schemas.openxmlformats.org/drawingml/2006/wordprocessingDrawing" xmlns:w10="urn:schemas-microsoft-com:office:word" xmlns:w="http://schemas.openxmlformats.org/wordprocessingml/2006/main" xmlns:w14="http://schemas.microsoft.com/office/word/2010/wordml" xmlns:w15="http://schemas.microsoft.com/office/word/2012/wordml" xmlns:w16cex="http://schemas.microsoft.com/office/word/2018/wordml/cex" xmlns:w16cid="http://schemas.microsoft.com/office/word/2016/wordml/cid" xmlns:w16="http://schemas.microsoft.com/office/word/2018/wordml" xmlns:w16se="http://schemas.microsoft.com/office/word/2015/wordml/symex" xmlns:wpg="http://schemas.microsoft.com/office/word/2010/wordprocessingGroup" xmlns:wpi="http://schemas.microsoft.com/office/word/2010/wordprocessingInk" xmlns:wne="http://schemas.microsoft.com/office/word/2006/wordml" xmlns:wps="http://schemas.microsoft.com/office/word/2010/wordprocessingShape" mc:Ignorable="w14 w15 w16se w16cid w16 w16cex wp14">
+  <w:p>
+    <w:pPr>
+      <w:pStyle w:val="Footer"/>
     </w:pPr>
   </w:p>
 </w:ftr>
 </file>
 
 <file path=word/footnotes.xml><?xml version="1.0" encoding="utf-8"?>
-<w:footnotes xmlns:wpc="http://schemas.microsoft.com/office/word/2010/wordprocessingCanvas" xmlns:mc="http://schemas.openxmlformats.org/markup-compatibility/2006" xmlns:o="urn:schemas-microsoft-com:office:office" xmlns:r="http://schemas.openxmlformats.org/officeDocument/2006/relationships" xmlns:m="http://schemas.openxmlformats.org/officeDocument/2006/math" xmlns:v="urn:schemas-microsoft-com:vml" xmlns:wp14="http://schemas.microsoft.com/office/word/2010/wordprocessingDrawing" xmlns:wp="http://schemas.openxmlformats.org/drawingml/2006/wordprocessingDrawing" xmlns:w10="urn:schemas-microsoft-com:office:word" xmlns:w="http://schemas.openxmlformats.org/wordprocessingml/2006/main" xmlns:w14="http://schemas.microsoft.com/office/word/2010/wordml" xmlns:w15="http://schemas.microsoft.com/office/word/2012/wordml" xmlns:wpg="http://schemas.microsoft.com/office/word/2010/wordprocessingGroup" xmlns:wpi="http://schemas.microsoft.com/office/word/2010/wordprocessingInk" xmlns:wne="http://schemas.microsoft.com/office/word/2006/wordml" xmlns:wps="http://schemas.microsoft.com/office/word/2010/wordprocessingShape" mc:Ignorable="w14 w15 wp14">
+<w:footnotes xmlns:wpc="http://schemas.microsoft.com/office/word/2010/wordprocessingCanvas" xmlns:cx="http://schemas.microsoft.com/office/drawing/2014/chartex" xmlns:cx1="http://schemas.microsoft.com/office/drawing/2015/9/8/chartex" xmlns:cx2="http://schemas.microsoft.com/office/drawing/2015/10/21/chartex" xmlns:cx3="http://schemas.microsoft.com/office/drawing/2016/5/9/chartex" xmlns:cx4="http://schemas.microsoft.com/office/drawing/2016/5/10/chartex" xmlns:cx5="http://schemas.microsoft.com/office/drawing/2016/5/11/chartex" xmlns:cx6="http://schemas.microsoft.com/office/drawing/2016/5/12/chartex" xmlns:cx7="http://schemas.microsoft.com/office/drawing/2016/5/13/chartex" xmlns:cx8="http://schemas.microsoft.com/office/drawing/2016/5/14/chartex" xmlns:mc="http://schemas.openxmlformats.org/markup-compatibility/2006" xmlns:aink="http://schemas.microsoft.com/office/drawing/2016/ink" xmlns:am3d="http://schemas.microsoft.com/office/drawing/2017/model3d" xmlns:o="urn:schemas-microsoft-com:office:office" xmlns:r="http://schemas.openxmlformats.org/officeDocument/2006/relationships" xmlns:m="http://schemas.openxmlformats.org/officeDocument/2006/math" xmlns:v="urn:schemas-microsoft-com:vml" xmlns:wp14="http://schemas.microsoft.com/office/word/2010/wordprocessingDrawing" xmlns:wp="http://schemas.openxmlformats.org/drawingml/2006/wordprocessingDrawing" xmlns:w10="urn:schemas-microsoft-com:office:word" xmlns:w="http://schemas.openxmlformats.org/wordprocessingml/2006/main" xmlns:w14="http://schemas.microsoft.com/office/word/2010/wordml" xmlns:w15="http://schemas.microsoft.com/office/word/2012/wordml" xmlns:w16cex="http://schemas.microsoft.com/office/word/2018/wordml/cex" xmlns:w16cid="http://schemas.microsoft.com/office/word/2016/wordml/cid" xmlns:w16="http://schemas.microsoft.com/office/word/2018/wordml" xmlns:w16se="http://schemas.microsoft.com/office/word/2015/wordml/symex" xmlns:wpg="http://schemas.microsoft.com/office/word/2010/wordprocessingGroup" xmlns:wpi="http://schemas.microsoft.com/office/word/2010/wordprocessingInk" xmlns:wne="http://schemas.microsoft.com/office/word/2006/wordml" xmlns:wps="http://schemas.microsoft.com/office/word/2010/wordprocessingShape" mc:Ignorable="w14 w15 w16se w16cid w16 w16cex wp14">
   <w:footnote w:type="separator" w:id="-1">
     <w:p>
       <w:r>
@@ -4257,7 +4255,17 @@
 </file>
 
 <file path=word/header1.xml><?xml version="1.0" encoding="utf-8"?>
-<w:hdr xmlns:wpc="http://schemas.microsoft.com/office/word/2010/wordprocessingCanvas" xmlns:mc="http://schemas.openxmlformats.org/markup-compatibility/2006" xmlns:o="urn:schemas-microsoft-com:office:office" xmlns:r="http://schemas.openxmlformats.org/officeDocument/2006/relationships" xmlns:m="http://schemas.openxmlformats.org/officeDocument/2006/math" xmlns:v="urn:schemas-microsoft-com:vml" xmlns:wp14="http://schemas.microsoft.com/office/word/2010/wordprocessingDrawing" xmlns:wp="http://schemas.openxmlformats.org/drawingml/2006/wordprocessingDrawing" xmlns:w10="urn:schemas-microsoft-com:office:word" xmlns:w="http://schemas.openxmlformats.org/wordprocessingml/2006/main" xmlns:w14="http://schemas.microsoft.com/office/word/2010/wordml" xmlns:w15="http://schemas.microsoft.com/office/word/2012/wordml" xmlns:wpg="http://schemas.microsoft.com/office/word/2010/wordprocessingGroup" xmlns:wpi="http://schemas.microsoft.com/office/word/2010/wordprocessingInk" xmlns:wne="http://schemas.microsoft.com/office/word/2006/wordml" xmlns:wps="http://schemas.microsoft.com/office/word/2010/wordprocessingShape" mc:Ignorable="w14 w15 wp14">
+<w:hdr xmlns:wpc="http://schemas.microsoft.com/office/word/2010/wordprocessingCanvas" xmlns:cx="http://schemas.microsoft.com/office/drawing/2014/chartex" xmlns:cx1="http://schemas.microsoft.com/office/drawing/2015/9/8/chartex" xmlns:cx2="http://schemas.microsoft.com/office/drawing/2015/10/21/chartex" xmlns:cx3="http://schemas.microsoft.com/office/drawing/2016/5/9/chartex" xmlns:cx4="http://schemas.microsoft.com/office/drawing/2016/5/10/chartex" xmlns:cx5="http://schemas.microsoft.com/office/drawing/2016/5/11/chartex" xmlns:cx6="http://schemas.microsoft.com/office/drawing/2016/5/12/chartex" xmlns:cx7="http://schemas.microsoft.com/office/drawing/2016/5/13/chartex" xmlns:cx8="http://schemas.microsoft.com/office/drawing/2016/5/14/chartex" xmlns:mc="http://schemas.openxmlformats.org/markup-compatibility/2006" xmlns:aink="http://schemas.microsoft.com/office/drawing/2016/ink" xmlns:am3d="http://schemas.microsoft.com/office/drawing/2017/model3d" xmlns:o="urn:schemas-microsoft-com:office:office" xmlns:r="http://schemas.openxmlformats.org/officeDocument/2006/relationships" xmlns:m="http://schemas.openxmlformats.org/officeDocument/2006/math" xmlns:v="urn:schemas-microsoft-com:vml" xmlns:wp14="http://schemas.microsoft.com/office/word/2010/wordprocessingDrawing" xmlns:wp="http://schemas.openxmlformats.org/drawingml/2006/wordprocessingDrawing" xmlns:w10="urn:schemas-microsoft-com:office:word" xmlns:w="http://schemas.openxmlformats.org/wordprocessingml/2006/main" xmlns:w14="http://schemas.microsoft.com/office/word/2010/wordml" xmlns:w15="http://schemas.microsoft.com/office/word/2012/wordml" xmlns:w16cex="http://schemas.microsoft.com/office/word/2018/wordml/cex" xmlns:w16cid="http://schemas.microsoft.com/office/word/2016/wordml/cid" xmlns:w16="http://schemas.microsoft.com/office/word/2018/wordml" xmlns:w16se="http://schemas.microsoft.com/office/word/2015/wordml/symex" xmlns:wpg="http://schemas.microsoft.com/office/word/2010/wordprocessingGroup" xmlns:wpi="http://schemas.microsoft.com/office/word/2010/wordprocessingInk" xmlns:wne="http://schemas.microsoft.com/office/word/2006/wordml" xmlns:wps="http://schemas.microsoft.com/office/word/2010/wordprocessingShape" mc:Ignorable="w14 w15 w16se w16cid w16 w16cex wp14">
+  <w:p>
+    <w:pPr>
+      <w:pStyle w:val="Header"/>
+    </w:pPr>
+  </w:p>
+</w:hdr>
+</file>
+
+<file path=word/header2.xml><?xml version="1.0" encoding="utf-8"?>
+<w:hdr xmlns:wpc="http://schemas.microsoft.com/office/word/2010/wordprocessingCanvas" xmlns:cx="http://schemas.microsoft.com/office/drawing/2014/chartex" xmlns:cx1="http://schemas.microsoft.com/office/drawing/2015/9/8/chartex" xmlns:cx2="http://schemas.microsoft.com/office/drawing/2015/10/21/chartex" xmlns:cx3="http://schemas.microsoft.com/office/drawing/2016/5/9/chartex" xmlns:cx4="http://schemas.microsoft.com/office/drawing/2016/5/10/chartex" xmlns:cx5="http://schemas.microsoft.com/office/drawing/2016/5/11/chartex" xmlns:cx6="http://schemas.microsoft.com/office/drawing/2016/5/12/chartex" xmlns:cx7="http://schemas.microsoft.com/office/drawing/2016/5/13/chartex" xmlns:cx8="http://schemas.microsoft.com/office/drawing/2016/5/14/chartex" xmlns:mc="http://schemas.openxmlformats.org/markup-compatibility/2006" xmlns:aink="http://schemas.microsoft.com/office/drawing/2016/ink" xmlns:am3d="http://schemas.microsoft.com/office/drawing/2017/model3d" xmlns:o="urn:schemas-microsoft-com:office:office" xmlns:r="http://schemas.openxmlformats.org/officeDocument/2006/relationships" xmlns:m="http://schemas.openxmlformats.org/officeDocument/2006/math" xmlns:v="urn:schemas-microsoft-com:vml" xmlns:wp14="http://schemas.microsoft.com/office/word/2010/wordprocessingDrawing" xmlns:wp="http://schemas.openxmlformats.org/drawingml/2006/wordprocessingDrawing" xmlns:w10="urn:schemas-microsoft-com:office:word" xmlns:w="http://schemas.openxmlformats.org/wordprocessingml/2006/main" xmlns:w14="http://schemas.microsoft.com/office/word/2010/wordml" xmlns:w15="http://schemas.microsoft.com/office/word/2012/wordml" xmlns:w16cex="http://schemas.microsoft.com/office/word/2018/wordml/cex" xmlns:w16cid="http://schemas.microsoft.com/office/word/2016/wordml/cid" xmlns:w16="http://schemas.microsoft.com/office/word/2018/wordml" xmlns:w16se="http://schemas.microsoft.com/office/word/2015/wordml/symex" xmlns:wpg="http://schemas.microsoft.com/office/word/2010/wordprocessingGroup" xmlns:wpi="http://schemas.microsoft.com/office/word/2010/wordprocessingInk" xmlns:wne="http://schemas.microsoft.com/office/word/2006/wordml" xmlns:wps="http://schemas.microsoft.com/office/word/2010/wordprocessingShape" mc:Ignorable="w14 w15 w16se w16cid w16 w16cex wp14">
   <w:p>
     <w:pPr>
       <w:tabs>
@@ -4293,8 +4301,18 @@
 </w:hdr>
 </file>
 
+<file path=word/header3.xml><?xml version="1.0" encoding="utf-8"?>
+<w:hdr xmlns:wpc="http://schemas.microsoft.com/office/word/2010/wordprocessingCanvas" xmlns:cx="http://schemas.microsoft.com/office/drawing/2014/chartex" xmlns:cx1="http://schemas.microsoft.com/office/drawing/2015/9/8/chartex" xmlns:cx2="http://schemas.microsoft.com/office/drawing/2015/10/21/chartex" xmlns:cx3="http://schemas.microsoft.com/office/drawing/2016/5/9/chartex" xmlns:cx4="http://schemas.microsoft.com/office/drawing/2016/5/10/chartex" xmlns:cx5="http://schemas.microsoft.com/office/drawing/2016/5/11/chartex" xmlns:cx6="http://schemas.microsoft.com/office/drawing/2016/5/12/chartex" xmlns:cx7="http://schemas.microsoft.com/office/drawing/2016/5/13/chartex" xmlns:cx8="http://schemas.microsoft.com/office/drawing/2016/5/14/chartex" xmlns:mc="http://schemas.openxmlformats.org/markup-compatibility/2006" xmlns:aink="http://schemas.microsoft.com/office/drawing/2016/ink" xmlns:am3d="http://schemas.microsoft.com/office/drawing/2017/model3d" xmlns:o="urn:schemas-microsoft-com:office:office" xmlns:r="http://schemas.openxmlformats.org/officeDocument/2006/relationships" xmlns:m="http://schemas.openxmlformats.org/officeDocument/2006/math" xmlns:v="urn:schemas-microsoft-com:vml" xmlns:wp14="http://schemas.microsoft.com/office/word/2010/wordprocessingDrawing" xmlns:wp="http://schemas.openxmlformats.org/drawingml/2006/wordprocessingDrawing" xmlns:w10="urn:schemas-microsoft-com:office:word" xmlns:w="http://schemas.openxmlformats.org/wordprocessingml/2006/main" xmlns:w14="http://schemas.microsoft.com/office/word/2010/wordml" xmlns:w15="http://schemas.microsoft.com/office/word/2012/wordml" xmlns:w16cex="http://schemas.microsoft.com/office/word/2018/wordml/cex" xmlns:w16cid="http://schemas.microsoft.com/office/word/2016/wordml/cid" xmlns:w16="http://schemas.microsoft.com/office/word/2018/wordml" xmlns:w16se="http://schemas.microsoft.com/office/word/2015/wordml/symex" xmlns:wpg="http://schemas.microsoft.com/office/word/2010/wordprocessingGroup" xmlns:wpi="http://schemas.microsoft.com/office/word/2010/wordprocessingInk" xmlns:wne="http://schemas.microsoft.com/office/word/2006/wordml" xmlns:wps="http://schemas.microsoft.com/office/word/2010/wordprocessingShape" mc:Ignorable="w14 w15 w16se w16cid w16 w16cex wp14">
+  <w:p>
+    <w:pPr>
+      <w:pStyle w:val="Header"/>
+    </w:pPr>
+  </w:p>
+</w:hdr>
+</file>
+
 <file path=word/numbering.xml><?xml version="1.0" encoding="utf-8"?>
-<w:numbering xmlns:wpc="http://schemas.microsoft.com/office/word/2010/wordprocessingCanvas" xmlns:mc="http://schemas.openxmlformats.org/markup-compatibility/2006" xmlns:o="urn:schemas-microsoft-com:office:office" xmlns:r="http://schemas.openxmlformats.org/officeDocument/2006/relationships" xmlns:m="http://schemas.openxmlformats.org/officeDocument/2006/math" xmlns:v="urn:schemas-microsoft-com:vml" xmlns:wp14="http://schemas.microsoft.com/office/word/2010/wordprocessingDrawing" xmlns:wp="http://schemas.openxmlformats.org/drawingml/2006/wordprocessingDrawing" xmlns:w10="urn:schemas-microsoft-com:office:word" xmlns:w="http://schemas.openxmlformats.org/wordprocessingml/2006/main" xmlns:w14="http://schemas.microsoft.com/office/word/2010/wordml" xmlns:w15="http://schemas.microsoft.com/office/word/2012/wordml" xmlns:wpg="http://schemas.microsoft.com/office/word/2010/wordprocessingGroup" xmlns:wpi="http://schemas.microsoft.com/office/word/2010/wordprocessingInk" xmlns:wne="http://schemas.microsoft.com/office/word/2006/wordml" xmlns:wps="http://schemas.microsoft.com/office/word/2010/wordprocessingShape" mc:Ignorable="w14 w15 wp14">
+<w:numbering xmlns:wpc="http://schemas.microsoft.com/office/word/2010/wordprocessingCanvas" xmlns:cx="http://schemas.microsoft.com/office/drawing/2014/chartex" xmlns:cx1="http://schemas.microsoft.com/office/drawing/2015/9/8/chartex" xmlns:cx2="http://schemas.microsoft.com/office/drawing/2015/10/21/chartex" xmlns:cx3="http://schemas.microsoft.com/office/drawing/2016/5/9/chartex" xmlns:cx4="http://schemas.microsoft.com/office/drawing/2016/5/10/chartex" xmlns:cx5="http://schemas.microsoft.com/office/drawing/2016/5/11/chartex" xmlns:cx6="http://schemas.microsoft.com/office/drawing/2016/5/12/chartex" xmlns:cx7="http://schemas.microsoft.com/office/drawing/2016/5/13/chartex" xmlns:cx8="http://schemas.microsoft.com/office/drawing/2016/5/14/chartex" xmlns:mc="http://schemas.openxmlformats.org/markup-compatibility/2006" xmlns:aink="http://schemas.microsoft.com/office/drawing/2016/ink" xmlns:am3d="http://schemas.microsoft.com/office/drawing/2017/model3d" xmlns:o="urn:schemas-microsoft-com:office:office" xmlns:r="http://schemas.openxmlformats.org/officeDocument/2006/relationships" xmlns:m="http://schemas.openxmlformats.org/officeDocument/2006/math" xmlns:v="urn:schemas-microsoft-com:vml" xmlns:wp14="http://schemas.microsoft.com/office/word/2010/wordprocessingDrawing" xmlns:wp="http://schemas.openxmlformats.org/drawingml/2006/wordprocessingDrawing" xmlns:w10="urn:schemas-microsoft-com:office:word" xmlns:w="http://schemas.openxmlformats.org/wordprocessingml/2006/main" xmlns:w14="http://schemas.microsoft.com/office/word/2010/wordml" xmlns:w15="http://schemas.microsoft.com/office/word/2012/wordml" xmlns:w16cex="http://schemas.microsoft.com/office/word/2018/wordml/cex" xmlns:w16cid="http://schemas.microsoft.com/office/word/2016/wordml/cid" xmlns:w16="http://schemas.microsoft.com/office/word/2018/wordml" xmlns:w16se="http://schemas.microsoft.com/office/word/2015/wordml/symex" xmlns:wpg="http://schemas.microsoft.com/office/word/2010/wordprocessingGroup" xmlns:wpi="http://schemas.microsoft.com/office/word/2010/wordprocessingInk" xmlns:wne="http://schemas.microsoft.com/office/word/2006/wordml" xmlns:wps="http://schemas.microsoft.com/office/word/2010/wordprocessingShape" mc:Ignorable="w14 w15 w16se w16cid w16 w16cex wp14">
   <w:abstractNum w:abstractNumId="0" w15:restartNumberingAfterBreak="0">
     <w:nsid w:val="093261E1"/>
     <w:multiLevelType w:val="hybridMultilevel"/>
@@ -4400,7 +4418,7 @@
         <w:ind w:left="1120" w:hanging="400"/>
       </w:pPr>
       <w:rPr>
-        <w:rFonts w:ascii="Garamond" w:eastAsia="맑은 고딕" w:hAnsi="Garamond" w:cs="Times New Roman" w:hint="default"/>
+        <w:rFonts w:ascii="Garamond" w:eastAsia="Malgun Gothic" w:hAnsi="Garamond" w:cs="Times New Roman" w:hint="default"/>
         <w:sz w:val="16"/>
       </w:rPr>
     </w:lvl>
@@ -4700,7 +4718,7 @@
         <w:ind w:left="1080" w:hanging="360"/>
       </w:pPr>
       <w:rPr>
-        <w:rFonts w:ascii="Garamond" w:eastAsia="맑은 고딕" w:hAnsi="Garamond" w:cs="Times New Roman" w:hint="default"/>
+        <w:rFonts w:ascii="Garamond" w:eastAsia="Malgun Gothic" w:hAnsi="Garamond" w:cs="Times New Roman" w:hint="default"/>
         <w:sz w:val="16"/>
       </w:rPr>
     </w:lvl>
@@ -4801,7 +4819,7 @@
         <w:ind w:left="1120" w:hanging="400"/>
       </w:pPr>
       <w:rPr>
-        <w:rFonts w:ascii="Garamond" w:eastAsia="맑은 고딕" w:hAnsi="Garamond" w:cs="Times New Roman" w:hint="default"/>
+        <w:rFonts w:ascii="Garamond" w:eastAsia="Malgun Gothic" w:hAnsi="Garamond" w:cs="Times New Roman" w:hint="default"/>
         <w:sz w:val="16"/>
       </w:rPr>
     </w:lvl>
@@ -4926,7 +4944,7 @@
         <w:ind w:left="800" w:hanging="400"/>
       </w:pPr>
       <w:rPr>
-        <w:rFonts w:ascii="Garamond" w:eastAsia="맑은 고딕" w:hAnsi="Garamond" w:cs="Times New Roman" w:hint="default"/>
+        <w:rFonts w:ascii="Garamond" w:eastAsia="Malgun Gothic" w:hAnsi="Garamond" w:cs="Times New Roman" w:hint="default"/>
         <w:sz w:val="16"/>
       </w:rPr>
     </w:lvl>
@@ -6178,7 +6196,7 @@
 </file>
 
 <file path=word/styles.xml><?xml version="1.0" encoding="utf-8"?>
-<w:styles xmlns:mc="http://schemas.openxmlformats.org/markup-compatibility/2006" xmlns:r="http://schemas.openxmlformats.org/officeDocument/2006/relationships" xmlns:w="http://schemas.openxmlformats.org/wordprocessingml/2006/main" xmlns:w14="http://schemas.microsoft.com/office/word/2010/wordml" xmlns:w15="http://schemas.microsoft.com/office/word/2012/wordml" mc:Ignorable="w14 w15">
+<w:styles xmlns:mc="http://schemas.openxmlformats.org/markup-compatibility/2006" xmlns:r="http://schemas.openxmlformats.org/officeDocument/2006/relationships" xmlns:w="http://schemas.openxmlformats.org/wordprocessingml/2006/main" xmlns:w14="http://schemas.microsoft.com/office/word/2010/wordml" xmlns:w15="http://schemas.microsoft.com/office/word/2012/wordml" xmlns:w16cex="http://schemas.microsoft.com/office/word/2018/wordml/cex" xmlns:w16cid="http://schemas.microsoft.com/office/word/2016/wordml/cid" xmlns:w16="http://schemas.microsoft.com/office/word/2018/wordml" xmlns:w16se="http://schemas.microsoft.com/office/word/2015/wordml/symex" mc:Ignorable="w14 w15 w16se w16cid w16 w16cex">
   <w:docDefaults>
     <w:rPrDefault>
       <w:rPr>
@@ -6191,7 +6209,7 @@
     </w:rPrDefault>
     <w:pPrDefault/>
   </w:docDefaults>
-  <w:latentStyles w:defLockedState="0" w:defUIPriority="99" w:defSemiHidden="0" w:defUnhideWhenUsed="0" w:defQFormat="0" w:count="371">
+  <w:latentStyles w:defLockedState="0" w:defUIPriority="99" w:defSemiHidden="0" w:defUnhideWhenUsed="0" w:defQFormat="0" w:count="376">
     <w:lsdException w:name="Normal" w:uiPriority="0" w:qFormat="1"/>
     <w:lsdException w:name="heading 1" w:uiPriority="9" w:qFormat="1"/>
     <w:lsdException w:name="heading 2" w:semiHidden="1" w:uiPriority="9" w:unhideWhenUsed="1" w:qFormat="1"/>
@@ -6297,7 +6315,6 @@
     <w:lsdException w:name="HTML Sample" w:semiHidden="1" w:unhideWhenUsed="1"/>
     <w:lsdException w:name="HTML Typewriter" w:semiHidden="1" w:unhideWhenUsed="1"/>
     <w:lsdException w:name="HTML Variable" w:semiHidden="1" w:unhideWhenUsed="1"/>
-    <w:lsdException w:name="Normal Table" w:semiHidden="1" w:unhideWhenUsed="1"/>
     <w:lsdException w:name="annotation subject" w:semiHidden="1" w:unhideWhenUsed="1"/>
     <w:lsdException w:name="No List" w:semiHidden="1" w:unhideWhenUsed="1"/>
     <w:lsdException w:name="Outline List 1" w:semiHidden="1" w:unhideWhenUsed="1"/>
@@ -6340,11 +6357,8 @@
     <w:lsdException w:name="Table Contemporary" w:semiHidden="1" w:unhideWhenUsed="1"/>
     <w:lsdException w:name="Table Elegant" w:semiHidden="1" w:unhideWhenUsed="1"/>
     <w:lsdException w:name="Table Professional" w:semiHidden="1" w:unhideWhenUsed="1"/>
-    <w:lsdException w:name="Table Subtle 1" w:semiHidden="1" w:unhideWhenUsed="1"/>
     <w:lsdException w:name="Table Subtle 2" w:semiHidden="1" w:unhideWhenUsed="1"/>
     <w:lsdException w:name="Table Web 1" w:semiHidden="1" w:unhideWhenUsed="1"/>
-    <w:lsdException w:name="Table Web 2" w:semiHidden="1" w:unhideWhenUsed="1"/>
-    <w:lsdException w:name="Table Web 3" w:semiHidden="1" w:unhideWhenUsed="1"/>
     <w:lsdException w:name="Balloon Text" w:semiHidden="1" w:unhideWhenUsed="1"/>
     <w:lsdException w:name="Table Grid" w:uiPriority="59"/>
     <w:lsdException w:name="Table Theme" w:semiHidden="1" w:unhideWhenUsed="1"/>
@@ -6563,14 +6577,19 @@
     <w:lsdException w:name="List Table 5 Dark Accent 6" w:uiPriority="50"/>
     <w:lsdException w:name="List Table 6 Colorful Accent 6" w:uiPriority="51"/>
     <w:lsdException w:name="List Table 7 Colorful Accent 6" w:uiPriority="52"/>
+    <w:lsdException w:name="Mention" w:semiHidden="1" w:unhideWhenUsed="1"/>
+    <w:lsdException w:name="Smart Hyperlink" w:semiHidden="1" w:unhideWhenUsed="1"/>
+    <w:lsdException w:name="Hashtag" w:semiHidden="1" w:unhideWhenUsed="1"/>
+    <w:lsdException w:name="Unresolved Mention" w:semiHidden="1" w:unhideWhenUsed="1"/>
+    <w:lsdException w:name="Smart Link" w:semiHidden="1" w:unhideWhenUsed="1"/>
   </w:latentStyles>
-  <w:style w:type="paragraph" w:default="1" w:styleId="a">
+  <w:style w:type="paragraph" w:default="1" w:styleId="Normal">
     <w:name w:val="Normal"/>
   </w:style>
-  <w:style w:type="paragraph" w:styleId="1">
+  <w:style w:type="paragraph" w:styleId="Heading1">
     <w:name w:val="heading 1"/>
-    <w:basedOn w:val="a"/>
-    <w:next w:val="a"/>
+    <w:basedOn w:val="Normal"/>
+    <w:next w:val="Normal"/>
     <w:pPr>
       <w:keepNext/>
       <w:keepLines/>
@@ -6581,10 +6600,10 @@
       <w:b/>
     </w:rPr>
   </w:style>
-  <w:style w:type="paragraph" w:styleId="2">
+  <w:style w:type="paragraph" w:styleId="Heading2">
     <w:name w:val="heading 2"/>
-    <w:basedOn w:val="a"/>
-    <w:next w:val="a"/>
+    <w:basedOn w:val="Normal"/>
+    <w:next w:val="Normal"/>
     <w:pPr>
       <w:keepNext/>
       <w:keepLines/>
@@ -6596,10 +6615,10 @@
       <w:i/>
     </w:rPr>
   </w:style>
-  <w:style w:type="paragraph" w:styleId="3">
+  <w:style w:type="paragraph" w:styleId="Heading3">
     <w:name w:val="heading 3"/>
-    <w:basedOn w:val="a"/>
-    <w:next w:val="a"/>
+    <w:basedOn w:val="Normal"/>
+    <w:next w:val="Normal"/>
     <w:pPr>
       <w:keepNext/>
       <w:keepLines/>
@@ -6613,10 +6632,10 @@
       <w:szCs w:val="26"/>
     </w:rPr>
   </w:style>
-  <w:style w:type="paragraph" w:styleId="4">
+  <w:style w:type="paragraph" w:styleId="Heading4">
     <w:name w:val="heading 4"/>
-    <w:basedOn w:val="a"/>
-    <w:next w:val="a"/>
+    <w:basedOn w:val="Normal"/>
+    <w:next w:val="Normal"/>
     <w:pPr>
       <w:keepNext/>
       <w:keepLines/>
@@ -6629,10 +6648,10 @@
       <w:szCs w:val="18"/>
     </w:rPr>
   </w:style>
-  <w:style w:type="paragraph" w:styleId="5">
+  <w:style w:type="paragraph" w:styleId="Heading5">
     <w:name w:val="heading 5"/>
-    <w:basedOn w:val="a"/>
-    <w:next w:val="a"/>
+    <w:basedOn w:val="Normal"/>
+    <w:next w:val="Normal"/>
     <w:pPr>
       <w:keepNext/>
       <w:keepLines/>
@@ -6643,10 +6662,10 @@
       <w:b/>
     </w:rPr>
   </w:style>
-  <w:style w:type="paragraph" w:styleId="6">
+  <w:style w:type="paragraph" w:styleId="Heading6">
     <w:name w:val="heading 6"/>
-    <w:basedOn w:val="a"/>
-    <w:next w:val="a"/>
+    <w:basedOn w:val="Normal"/>
+    <w:next w:val="Normal"/>
     <w:pPr>
       <w:keepNext/>
       <w:keepLines/>
@@ -6658,13 +6677,13 @@
       <w:szCs w:val="20"/>
     </w:rPr>
   </w:style>
-  <w:style w:type="character" w:default="1" w:styleId="a0">
+  <w:style w:type="character" w:default="1" w:styleId="DefaultParagraphFont">
     <w:name w:val="Default Paragraph Font"/>
     <w:uiPriority w:val="1"/>
     <w:semiHidden/>
     <w:unhideWhenUsed/>
   </w:style>
-  <w:style w:type="table" w:default="1" w:styleId="a1">
+  <w:style w:type="table" w:default="1" w:styleId="TableNormal">
     <w:name w:val="Normal Table"/>
     <w:uiPriority w:val="99"/>
     <w:semiHidden/>
@@ -6679,16 +6698,16 @@
       </w:tblCellMar>
     </w:tblPr>
   </w:style>
-  <w:style w:type="numbering" w:default="1" w:styleId="a2">
+  <w:style w:type="numbering" w:default="1" w:styleId="NoList">
     <w:name w:val="No List"/>
     <w:uiPriority w:val="99"/>
     <w:semiHidden/>
     <w:unhideWhenUsed/>
   </w:style>
-  <w:style w:type="paragraph" w:styleId="a3">
+  <w:style w:type="paragraph" w:styleId="Title">
     <w:name w:val="Title"/>
-    <w:basedOn w:val="a"/>
-    <w:next w:val="a"/>
+    <w:basedOn w:val="Normal"/>
+    <w:next w:val="Normal"/>
     <w:pPr>
       <w:keepNext/>
       <w:keepLines/>
@@ -6702,10 +6721,10 @@
       <w:szCs w:val="32"/>
     </w:rPr>
   </w:style>
-  <w:style w:type="paragraph" w:styleId="a4">
+  <w:style w:type="paragraph" w:styleId="Subtitle">
     <w:name w:val="Subtitle"/>
-    <w:basedOn w:val="a"/>
-    <w:next w:val="a"/>
+    <w:basedOn w:val="Normal"/>
+    <w:next w:val="Normal"/>
     <w:pPr>
       <w:keepNext/>
       <w:keepLines/>
@@ -6717,9 +6736,9 @@
       <w:i/>
     </w:rPr>
   </w:style>
-  <w:style w:type="paragraph" w:styleId="a5">
+  <w:style w:type="paragraph" w:styleId="ListParagraph">
     <w:name w:val="List Paragraph"/>
-    <w:basedOn w:val="a"/>
+    <w:basedOn w:val="Normal"/>
     <w:uiPriority w:val="34"/>
     <w:qFormat/>
     <w:rsid w:val="00E155B7"/>
@@ -6728,9 +6747,9 @@
       <w:contextualSpacing/>
     </w:pPr>
   </w:style>
-  <w:style w:type="table" w:styleId="a6">
+  <w:style w:type="table" w:styleId="TableGrid">
     <w:name w:val="Table Grid"/>
-    <w:basedOn w:val="a1"/>
+    <w:basedOn w:val="TableNormal"/>
     <w:uiPriority w:val="59"/>
     <w:rsid w:val="00E155B7"/>
     <w:tblPr>
@@ -6744,9 +6763,9 @@
       </w:tblBorders>
     </w:tblPr>
   </w:style>
-  <w:style w:type="paragraph" w:styleId="a7">
+  <w:style w:type="paragraph" w:styleId="NormalWeb">
     <w:name w:val="Normal (Web)"/>
-    <w:basedOn w:val="a"/>
+    <w:basedOn w:val="Normal"/>
     <w:uiPriority w:val="99"/>
     <w:semiHidden/>
     <w:unhideWhenUsed/>
@@ -6758,10 +6777,10 @@
       <w:color w:val="auto"/>
     </w:rPr>
   </w:style>
-  <w:style w:type="paragraph" w:styleId="a8">
+  <w:style w:type="paragraph" w:styleId="Header">
     <w:name w:val="header"/>
-    <w:basedOn w:val="a"/>
-    <w:link w:val="Char"/>
+    <w:basedOn w:val="Normal"/>
+    <w:link w:val="HeaderChar"/>
     <w:uiPriority w:val="99"/>
     <w:unhideWhenUsed/>
     <w:rsid w:val="008C5DF9"/>
@@ -6772,17 +6791,17 @@
       </w:tabs>
     </w:pPr>
   </w:style>
-  <w:style w:type="character" w:customStyle="1" w:styleId="Char">
-    <w:name w:val="머리글 Char"/>
-    <w:basedOn w:val="a0"/>
-    <w:link w:val="a8"/>
+  <w:style w:type="character" w:customStyle="1" w:styleId="HeaderChar">
+    <w:name w:val="Header Char"/>
+    <w:basedOn w:val="DefaultParagraphFont"/>
+    <w:link w:val="Header"/>
     <w:uiPriority w:val="99"/>
     <w:rsid w:val="008C5DF9"/>
   </w:style>
-  <w:style w:type="paragraph" w:styleId="a9">
+  <w:style w:type="paragraph" w:styleId="Footer">
     <w:name w:val="footer"/>
-    <w:basedOn w:val="a"/>
-    <w:link w:val="Char0"/>
+    <w:basedOn w:val="Normal"/>
+    <w:link w:val="FooterChar"/>
     <w:uiPriority w:val="99"/>
     <w:unhideWhenUsed/>
     <w:rsid w:val="008C5DF9"/>
@@ -6793,16 +6812,16 @@
       </w:tabs>
     </w:pPr>
   </w:style>
-  <w:style w:type="character" w:customStyle="1" w:styleId="Char0">
-    <w:name w:val="바닥글 Char"/>
-    <w:basedOn w:val="a0"/>
-    <w:link w:val="a9"/>
+  <w:style w:type="character" w:customStyle="1" w:styleId="FooterChar">
+    <w:name w:val="Footer Char"/>
+    <w:basedOn w:val="DefaultParagraphFont"/>
+    <w:link w:val="Footer"/>
     <w:uiPriority w:val="99"/>
     <w:rsid w:val="008C5DF9"/>
   </w:style>
-  <w:style w:type="character" w:styleId="aa">
+  <w:style w:type="character" w:styleId="Hyperlink">
     <w:name w:val="Hyperlink"/>
-    <w:basedOn w:val="a0"/>
+    <w:basedOn w:val="DefaultParagraphFont"/>
     <w:uiPriority w:val="99"/>
     <w:unhideWhenUsed/>
     <w:rsid w:val="00E2378D"/>
@@ -6811,9 +6830,9 @@
       <w:u w:val="single"/>
     </w:rPr>
   </w:style>
-  <w:style w:type="character" w:styleId="ab">
+  <w:style w:type="character" w:styleId="FollowedHyperlink">
     <w:name w:val="FollowedHyperlink"/>
-    <w:basedOn w:val="a0"/>
+    <w:basedOn w:val="DefaultParagraphFont"/>
     <w:uiPriority w:val="99"/>
     <w:semiHidden/>
     <w:unhideWhenUsed/>
@@ -6835,27 +6854,27 @@
       <w:szCs w:val="22"/>
     </w:rPr>
   </w:style>
-  <w:style w:type="paragraph" w:styleId="ac">
+  <w:style w:type="paragraph" w:styleId="Date">
     <w:name w:val="Date"/>
-    <w:basedOn w:val="a"/>
-    <w:next w:val="a"/>
-    <w:link w:val="Char1"/>
+    <w:basedOn w:val="Normal"/>
+    <w:next w:val="Normal"/>
+    <w:link w:val="DateChar"/>
     <w:uiPriority w:val="99"/>
     <w:semiHidden/>
     <w:unhideWhenUsed/>
     <w:rsid w:val="00957AE1"/>
   </w:style>
-  <w:style w:type="character" w:customStyle="1" w:styleId="Char1">
-    <w:name w:val="날짜 Char"/>
-    <w:basedOn w:val="a0"/>
-    <w:link w:val="ac"/>
+  <w:style w:type="character" w:customStyle="1" w:styleId="DateChar">
+    <w:name w:val="Date Char"/>
+    <w:basedOn w:val="DefaultParagraphFont"/>
+    <w:link w:val="Date"/>
     <w:uiPriority w:val="99"/>
     <w:semiHidden/>
     <w:rsid w:val="00957AE1"/>
   </w:style>
-  <w:style w:type="character" w:styleId="ad">
+  <w:style w:type="character" w:styleId="Emphasis">
     <w:name w:val="Emphasis"/>
-    <w:basedOn w:val="a0"/>
+    <w:basedOn w:val="DefaultParagraphFont"/>
     <w:uiPriority w:val="20"/>
     <w:qFormat/>
     <w:rsid w:val="00160646"/>
@@ -6866,12 +6885,12 @@
   </w:style>
   <w:style w:type="character" w:customStyle="1" w:styleId="dynamic-keybinding">
     <w:name w:val="dynamic-keybinding"/>
-    <w:basedOn w:val="a0"/>
+    <w:basedOn w:val="DefaultParagraphFont"/>
     <w:rsid w:val="00225983"/>
   </w:style>
-  <w:style w:type="character" w:styleId="ae">
+  <w:style w:type="character" w:styleId="CommentReference">
     <w:name w:val="annotation reference"/>
-    <w:basedOn w:val="a0"/>
+    <w:basedOn w:val="DefaultParagraphFont"/>
     <w:uiPriority w:val="99"/>
     <w:semiHidden/>
     <w:unhideWhenUsed/>
@@ -6881,10 +6900,10 @@
       <w:szCs w:val="16"/>
     </w:rPr>
   </w:style>
-  <w:style w:type="paragraph" w:styleId="af">
+  <w:style w:type="paragraph" w:styleId="CommentText">
     <w:name w:val="annotation text"/>
-    <w:basedOn w:val="a"/>
-    <w:link w:val="Char2"/>
+    <w:basedOn w:val="Normal"/>
+    <w:link w:val="CommentTextChar"/>
     <w:uiPriority w:val="99"/>
     <w:semiHidden/>
     <w:unhideWhenUsed/>
@@ -6894,10 +6913,10 @@
       <w:szCs w:val="20"/>
     </w:rPr>
   </w:style>
-  <w:style w:type="character" w:customStyle="1" w:styleId="Char2">
-    <w:name w:val="메모 텍스트 Char"/>
-    <w:basedOn w:val="a0"/>
-    <w:link w:val="af"/>
+  <w:style w:type="character" w:customStyle="1" w:styleId="CommentTextChar">
+    <w:name w:val="Comment Text Char"/>
+    <w:basedOn w:val="DefaultParagraphFont"/>
+    <w:link w:val="CommentText"/>
     <w:uiPriority w:val="99"/>
     <w:semiHidden/>
     <w:rsid w:val="00E55503"/>
@@ -6906,11 +6925,11 @@
       <w:szCs w:val="20"/>
     </w:rPr>
   </w:style>
-  <w:style w:type="paragraph" w:styleId="af0">
+  <w:style w:type="paragraph" w:styleId="CommentSubject">
     <w:name w:val="annotation subject"/>
-    <w:basedOn w:val="af"/>
-    <w:next w:val="af"/>
-    <w:link w:val="Char3"/>
+    <w:basedOn w:val="CommentText"/>
+    <w:next w:val="CommentText"/>
+    <w:link w:val="CommentSubjectChar"/>
     <w:uiPriority w:val="99"/>
     <w:semiHidden/>
     <w:unhideWhenUsed/>
@@ -6920,10 +6939,10 @@
       <w:bCs/>
     </w:rPr>
   </w:style>
-  <w:style w:type="character" w:customStyle="1" w:styleId="Char3">
-    <w:name w:val="메모 주제 Char"/>
-    <w:basedOn w:val="Char2"/>
-    <w:link w:val="af0"/>
+  <w:style w:type="character" w:customStyle="1" w:styleId="CommentSubjectChar">
+    <w:name w:val="Comment Subject Char"/>
+    <w:basedOn w:val="CommentTextChar"/>
+    <w:link w:val="CommentSubject"/>
     <w:uiPriority w:val="99"/>
     <w:semiHidden/>
     <w:rsid w:val="00E55503"/>
@@ -6934,10 +6953,10 @@
       <w:szCs w:val="20"/>
     </w:rPr>
   </w:style>
-  <w:style w:type="paragraph" w:styleId="af1">
+  <w:style w:type="paragraph" w:styleId="BalloonText">
     <w:name w:val="Balloon Text"/>
-    <w:basedOn w:val="a"/>
-    <w:link w:val="Char4"/>
+    <w:basedOn w:val="Normal"/>
+    <w:link w:val="BalloonTextChar"/>
     <w:uiPriority w:val="99"/>
     <w:semiHidden/>
     <w:unhideWhenUsed/>
@@ -6948,10 +6967,10 @@
       <w:szCs w:val="18"/>
     </w:rPr>
   </w:style>
-  <w:style w:type="character" w:customStyle="1" w:styleId="Char4">
-    <w:name w:val="풍선 도움말 텍스트 Char"/>
-    <w:basedOn w:val="a0"/>
-    <w:link w:val="af1"/>
+  <w:style w:type="character" w:customStyle="1" w:styleId="BalloonTextChar">
+    <w:name w:val="Balloon Text Char"/>
+    <w:basedOn w:val="DefaultParagraphFont"/>
+    <w:link w:val="BalloonText"/>
     <w:uiPriority w:val="99"/>
     <w:semiHidden/>
     <w:rsid w:val="00E55503"/>
@@ -6961,9 +6980,9 @@
       <w:szCs w:val="18"/>
     </w:rPr>
   </w:style>
-  <w:style w:type="character" w:styleId="af2">
+  <w:style w:type="character" w:styleId="Strong">
     <w:name w:val="Strong"/>
-    <w:basedOn w:val="a0"/>
+    <w:basedOn w:val="DefaultParagraphFont"/>
     <w:uiPriority w:val="22"/>
     <w:qFormat/>
     <w:rsid w:val="00423935"/>
@@ -6972,23 +6991,23 @@
       <w:bCs/>
     </w:rPr>
   </w:style>
-  <w:style w:type="character" w:styleId="HTML">
+  <w:style w:type="character" w:styleId="HTMLCode">
     <w:name w:val="HTML Code"/>
-    <w:basedOn w:val="a0"/>
+    <w:basedOn w:val="DefaultParagraphFont"/>
     <w:uiPriority w:val="99"/>
     <w:semiHidden/>
     <w:unhideWhenUsed/>
     <w:rsid w:val="00423935"/>
     <w:rPr>
-      <w:rFonts w:ascii="굴림체" w:eastAsia="굴림체" w:hAnsi="굴림체" w:cs="굴림체"/>
+      <w:rFonts w:ascii="GulimChe" w:eastAsia="GulimChe" w:hAnsi="GulimChe" w:cs="GulimChe"/>
       <w:sz w:val="24"/>
       <w:szCs w:val="24"/>
     </w:rPr>
   </w:style>
-  <w:style w:type="paragraph" w:styleId="HTML0">
+  <w:style w:type="paragraph" w:styleId="HTMLPreformatted">
     <w:name w:val="HTML Preformatted"/>
-    <w:basedOn w:val="a"/>
-    <w:link w:val="HTMLChar"/>
+    <w:basedOn w:val="Normal"/>
+    <w:link w:val="HTMLPreformattedChar"/>
     <w:uiPriority w:val="99"/>
     <w:semiHidden/>
     <w:unhideWhenUsed/>
@@ -6999,10 +7018,10 @@
       <w:szCs w:val="20"/>
     </w:rPr>
   </w:style>
-  <w:style w:type="character" w:customStyle="1" w:styleId="HTMLChar">
-    <w:name w:val="미리 서식이 지정된 HTML Char"/>
-    <w:basedOn w:val="a0"/>
-    <w:link w:val="HTML0"/>
+  <w:style w:type="character" w:customStyle="1" w:styleId="HTMLPreformattedChar">
+    <w:name w:val="HTML Preformatted Char"/>
+    <w:basedOn w:val="DefaultParagraphFont"/>
+    <w:link w:val="HTMLPreformatted"/>
     <w:uiPriority w:val="99"/>
     <w:semiHidden/>
     <w:rsid w:val="00E0636D"/>
@@ -7014,32 +7033,32 @@
   </w:style>
   <w:style w:type="character" w:customStyle="1" w:styleId="mceitemhiddenspellword">
     <w:name w:val="mceitemhiddenspellword"/>
-    <w:basedOn w:val="a0"/>
+    <w:basedOn w:val="DefaultParagraphFont"/>
     <w:rsid w:val="006F7374"/>
   </w:style>
   <w:style w:type="character" w:customStyle="1" w:styleId="hljs-string">
     <w:name w:val="hljs-string"/>
-    <w:basedOn w:val="a0"/>
+    <w:basedOn w:val="DefaultParagraphFont"/>
     <w:rsid w:val="00093D74"/>
   </w:style>
   <w:style w:type="character" w:customStyle="1" w:styleId="hljs-pscommand">
     <w:name w:val="hljs-pscommand"/>
-    <w:basedOn w:val="a0"/>
+    <w:basedOn w:val="DefaultParagraphFont"/>
     <w:rsid w:val="00093D74"/>
   </w:style>
   <w:style w:type="character" w:customStyle="1" w:styleId="hljs-variable">
     <w:name w:val="hljs-variable"/>
-    <w:basedOn w:val="a0"/>
+    <w:basedOn w:val="DefaultParagraphFont"/>
     <w:rsid w:val="00093D74"/>
   </w:style>
   <w:style w:type="character" w:customStyle="1" w:styleId="hljs-number">
     <w:name w:val="hljs-number"/>
-    <w:basedOn w:val="a0"/>
+    <w:basedOn w:val="DefaultParagraphFont"/>
     <w:rsid w:val="00BA150F"/>
   </w:style>
   <w:style w:type="character" w:customStyle="1" w:styleId="hljs-parameter">
     <w:name w:val="hljs-parameter"/>
-    <w:basedOn w:val="a0"/>
+    <w:basedOn w:val="DefaultParagraphFont"/>
     <w:rsid w:val="00BA150F"/>
   </w:style>
 </w:styles>

</xml_diff>